<commit_message>
Task 1.6 Part 1
</commit_message>
<xml_diff>
--- a/1.1_learning-journal.docx
+++ b/1.1_learning-journal.docx
@@ -257,25 +257,7 @@
           <w:sz w:val="20"/>
           <w:szCs w:val="20"/>
         </w:rPr>
-        <w:t xml:space="preserve">Thanks to this Learning Journal, when you finish the </w:t>
-      </w:r>
-      <w:proofErr w:type="gramStart"/>
-      <w:r>
-        <w:rPr>
-          <w:rFonts w:ascii="Roboto" w:eastAsia="Roboto" w:hAnsi="Roboto" w:cs="Roboto"/>
-          <w:sz w:val="20"/>
-          <w:szCs w:val="20"/>
-        </w:rPr>
-        <w:t>course</w:t>
-      </w:r>
-      <w:proofErr w:type="gramEnd"/>
-      <w:r>
-        <w:rPr>
-          <w:rFonts w:ascii="Roboto" w:eastAsia="Roboto" w:hAnsi="Roboto" w:cs="Roboto"/>
-          <w:sz w:val="20"/>
-          <w:szCs w:val="20"/>
-        </w:rPr>
-        <w:t xml:space="preserve"> you’ll have a complete and detailed record of your learning journey and progress over time. We really recommend that you take the time to complete this Journal; students do better in CF courses and in the working world as a result!</w:t>
+        <w:t>Thanks to this Learning Journal, when you finish the course you’ll have a complete and detailed record of your learning journey and progress over time. We really recommend that you take the time to complete this Journal; students do better in CF courses and in the working world as a result!</w:t>
       </w:r>
     </w:p>
     <w:p>
@@ -1309,25 +1291,7 @@
           <w:sz w:val="20"/>
           <w:szCs w:val="20"/>
         </w:rPr>
-        <w:t xml:space="preserve">Now that you’ve had an introduction to Python, write down 3 goals you have for yourself and </w:t>
-      </w:r>
-      <w:proofErr w:type="gramStart"/>
-      <w:r>
-        <w:rPr>
-          <w:rFonts w:ascii="Roboto" w:eastAsia="Roboto" w:hAnsi="Roboto" w:cs="Roboto"/>
-          <w:sz w:val="20"/>
-          <w:szCs w:val="20"/>
-        </w:rPr>
-        <w:t>your</w:t>
-      </w:r>
-      <w:proofErr w:type="gramEnd"/>
-      <w:r>
-        <w:rPr>
-          <w:rFonts w:ascii="Roboto" w:eastAsia="Roboto" w:hAnsi="Roboto" w:cs="Roboto"/>
-          <w:sz w:val="20"/>
-          <w:szCs w:val="20"/>
-        </w:rPr>
-        <w:t xml:space="preserve"> learning during this Achievement. You can reflect on the following questions if it helps you. What do you want to learn about Python? What do you want to get out of this Achievement? Where or what do you see yourself working on after you complete this Achievement?</w:t>
+        <w:t>Now that you’ve had an introduction to Python, write down 3 goals you have for yourself and your learning during this Achievement. You can reflect on the following questions if it helps you. What do you want to learn about Python? What do you want to get out of this Achievement? Where or what do you see yourself working on after you complete this Achievement?</w:t>
       </w:r>
     </w:p>
     <w:p>
@@ -3056,29 +3020,7 @@
                 <w:szCs w:val="20"/>
                 <w:shd w:val="clear" w:color="auto" w:fill="272822"/>
               </w:rPr>
-              <w:t xml:space="preserve"> = </w:t>
-            </w:r>
-            <w:proofErr w:type="gramStart"/>
-            <w:r>
-              <w:rPr>
-                <w:rFonts w:ascii="Roboto" w:eastAsia="Roboto" w:hAnsi="Roboto" w:cs="Roboto"/>
-                <w:color w:val="DDDDDD"/>
-                <w:sz w:val="20"/>
-                <w:szCs w:val="20"/>
-                <w:shd w:val="clear" w:color="auto" w:fill="272822"/>
-              </w:rPr>
-              <w:t>input(</w:t>
-            </w:r>
-            <w:proofErr w:type="gramEnd"/>
-            <w:r>
-              <w:rPr>
-                <w:rFonts w:ascii="Roboto" w:eastAsia="Roboto" w:hAnsi="Roboto" w:cs="Roboto"/>
-                <w:color w:val="DDDDDD"/>
-                <w:sz w:val="20"/>
-                <w:szCs w:val="20"/>
-                <w:shd w:val="clear" w:color="auto" w:fill="272822"/>
-              </w:rPr>
-              <w:t>"Where do you want to travel? ")</w:t>
+              <w:t xml:space="preserve"> = input("Where do you want to travel? ")</w:t>
             </w:r>
           </w:p>
           <w:p>
@@ -3178,20 +3120,8 @@
                 <w:szCs w:val="20"/>
                 <w:shd w:val="clear" w:color="auto" w:fill="272822"/>
               </w:rPr>
-              <w:t xml:space="preserve">    </w:t>
+              <w:t xml:space="preserve">    print(</w:t>
             </w:r>
-            <w:proofErr w:type="gramStart"/>
-            <w:r>
-              <w:rPr>
-                <w:rFonts w:ascii="Roboto" w:eastAsia="Roboto" w:hAnsi="Roboto" w:cs="Roboto"/>
-                <w:color w:val="DDDDDD"/>
-                <w:sz w:val="20"/>
-                <w:szCs w:val="20"/>
-                <w:shd w:val="clear" w:color="auto" w:fill="272822"/>
-              </w:rPr>
-              <w:t>print(</w:t>
-            </w:r>
-            <w:proofErr w:type="gramEnd"/>
             <w:r>
               <w:rPr>
                 <w:rFonts w:ascii="Roboto" w:eastAsia="Roboto" w:hAnsi="Roboto" w:cs="Roboto"/>
@@ -3276,29 +3206,7 @@
                 <w:szCs w:val="20"/>
                 <w:shd w:val="clear" w:color="auto" w:fill="272822"/>
               </w:rPr>
-              <w:t xml:space="preserve">    </w:t>
-            </w:r>
-            <w:proofErr w:type="gramStart"/>
-            <w:r>
-              <w:rPr>
-                <w:rFonts w:ascii="Roboto" w:eastAsia="Roboto" w:hAnsi="Roboto" w:cs="Roboto"/>
-                <w:color w:val="DDDDDD"/>
-                <w:sz w:val="20"/>
-                <w:szCs w:val="20"/>
-                <w:shd w:val="clear" w:color="auto" w:fill="272822"/>
-              </w:rPr>
-              <w:t>print(</w:t>
-            </w:r>
-            <w:proofErr w:type="gramEnd"/>
-            <w:r>
-              <w:rPr>
-                <w:rFonts w:ascii="Roboto" w:eastAsia="Roboto" w:hAnsi="Roboto" w:cs="Roboto"/>
-                <w:color w:val="DDDDDD"/>
-                <w:sz w:val="20"/>
-                <w:szCs w:val="20"/>
-                <w:shd w:val="clear" w:color="auto" w:fill="272822"/>
-              </w:rPr>
-              <w:t>"</w:t>
+              <w:t xml:space="preserve">    print("</w:t>
             </w:r>
             <w:r>
               <w:rPr>
@@ -4174,7 +4082,6 @@
         <w:t xml:space="preserve">In this Exercise you learned about the pickling process with the </w:t>
       </w:r>
       <w:proofErr w:type="spellStart"/>
-      <w:proofErr w:type="gramStart"/>
       <w:r>
         <w:rPr>
           <w:rFonts w:ascii="Roboto" w:eastAsia="Roboto" w:hAnsi="Roboto" w:cs="Roboto"/>
@@ -4187,7 +4094,6 @@
         <w:t>pickle.dump</w:t>
       </w:r>
       <w:proofErr w:type="spellEnd"/>
-      <w:proofErr w:type="gramEnd"/>
       <w:r>
         <w:rPr>
           <w:rFonts w:ascii="Roboto" w:eastAsia="Roboto" w:hAnsi="Roboto" w:cs="Roboto"/>
@@ -4309,7 +4215,6 @@
         <w:t xml:space="preserve">You can use the </w:t>
       </w:r>
       <w:proofErr w:type="spellStart"/>
-      <w:proofErr w:type="gramStart"/>
       <w:r>
         <w:rPr>
           <w:rFonts w:ascii="Roboto" w:eastAsia="Roboto" w:hAnsi="Roboto" w:cs="Roboto"/>
@@ -4320,7 +4225,6 @@
         <w:t>os.getcwd</w:t>
       </w:r>
       <w:proofErr w:type="spellEnd"/>
-      <w:proofErr w:type="gramEnd"/>
       <w:r>
         <w:rPr>
           <w:rFonts w:ascii="Roboto" w:eastAsia="Roboto" w:hAnsi="Roboto" w:cs="Roboto"/>
@@ -4349,7 +4253,6 @@
         <w:t xml:space="preserve">ython to figure out the name of the folder you're currently in. It gives you the folder's name in plain text. If you want to go to a different folder, you can use </w:t>
       </w:r>
       <w:proofErr w:type="spellStart"/>
-      <w:proofErr w:type="gramStart"/>
       <w:r>
         <w:rPr>
           <w:rFonts w:ascii="Roboto" w:eastAsia="Roboto" w:hAnsi="Roboto" w:cs="Roboto"/>
@@ -4360,7 +4263,6 @@
         <w:t>os.chdir</w:t>
       </w:r>
       <w:proofErr w:type="spellEnd"/>
-      <w:proofErr w:type="gramEnd"/>
       <w:r>
         <w:rPr>
           <w:rFonts w:ascii="Roboto" w:eastAsia="Roboto" w:hAnsi="Roboto" w:cs="Roboto"/>
@@ -4957,7 +4859,6 @@
         <w:t>you call "</w:t>
       </w:r>
       <w:proofErr w:type="spellStart"/>
-      <w:proofErr w:type="gramStart"/>
       <w:r>
         <w:rPr>
           <w:rFonts w:ascii="Roboto" w:eastAsia="Roboto" w:hAnsi="Roboto" w:cs="Roboto"/>
@@ -4968,7 +4869,6 @@
         <w:t>glucose.react</w:t>
       </w:r>
       <w:proofErr w:type="spellEnd"/>
-      <w:proofErr w:type="gramEnd"/>
       <w:r>
         <w:rPr>
           <w:rFonts w:ascii="Roboto" w:eastAsia="Roboto" w:hAnsi="Roboto" w:cs="Roboto"/>
@@ -5209,27 +5109,7 @@
                 <w:sz w:val="20"/>
                 <w:szCs w:val="20"/>
               </w:rPr>
-              <w:t xml:space="preserve">In OOP inheritance </w:t>
-            </w:r>
-            <w:proofErr w:type="gramStart"/>
-            <w:r>
-              <w:rPr>
-                <w:rFonts w:ascii="Roboto" w:eastAsia="Roboto" w:hAnsi="Roboto" w:cs="Roboto"/>
-                <w:color w:val="17365D" w:themeColor="text2" w:themeShade="BF"/>
-                <w:sz w:val="20"/>
-                <w:szCs w:val="20"/>
-              </w:rPr>
-              <w:t>lets</w:t>
-            </w:r>
-            <w:proofErr w:type="gramEnd"/>
-            <w:r>
-              <w:rPr>
-                <w:rFonts w:ascii="Roboto" w:eastAsia="Roboto" w:hAnsi="Roboto" w:cs="Roboto"/>
-                <w:color w:val="17365D" w:themeColor="text2" w:themeShade="BF"/>
-                <w:sz w:val="20"/>
-                <w:szCs w:val="20"/>
-              </w:rPr>
-              <w:t xml:space="preserve"> you create a new class (child) based on an existing class (parent). The child class inherits all attributes and methods from the parent, adding its unique ones. Think of it as creating a class that's much like an existing one but with some differences.</w:t>
+              <w:t>In OOP inheritance lets you create a new class (child) based on an existing class (parent). The child class inherits all attributes and methods from the parent, adding its unique ones. Think of it as creating a class that's much like an existing one but with some differences.</w:t>
             </w:r>
           </w:p>
         </w:tc>
@@ -5544,6 +5424,318 @@
     </w:p>
     <w:p>
       <w:pPr>
+        <w:ind w:left="1134"/>
+        <w:jc w:val="both"/>
+        <w:rPr>
+          <w:rFonts w:ascii="Roboto" w:eastAsia="Roboto" w:hAnsi="Roboto" w:cs="Roboto"/>
+          <w:color w:val="17365D" w:themeColor="text2" w:themeShade="BF"/>
+          <w:sz w:val="20"/>
+          <w:szCs w:val="20"/>
+        </w:rPr>
+      </w:pPr>
+      <w:r>
+        <w:rPr>
+          <w:rFonts w:ascii="Roboto" w:eastAsia="Roboto" w:hAnsi="Roboto" w:cs="Roboto"/>
+          <w:color w:val="17365D" w:themeColor="text2" w:themeShade="BF"/>
+          <w:sz w:val="20"/>
+          <w:szCs w:val="20"/>
+        </w:rPr>
+        <w:t>Databases are like organized containers for storing,</w:t>
+      </w:r>
+      <w:r>
+        <w:rPr>
+          <w:rFonts w:ascii="Roboto" w:eastAsia="Roboto" w:hAnsi="Roboto" w:cs="Roboto"/>
+          <w:color w:val="17365D" w:themeColor="text2" w:themeShade="BF"/>
+          <w:sz w:val="20"/>
+          <w:szCs w:val="20"/>
+        </w:rPr>
+        <w:t xml:space="preserve"> </w:t>
+      </w:r>
+      <w:r>
+        <w:rPr>
+          <w:rFonts w:ascii="Roboto" w:eastAsia="Roboto" w:hAnsi="Roboto" w:cs="Roboto"/>
+          <w:color w:val="17365D" w:themeColor="text2" w:themeShade="BF"/>
+          <w:sz w:val="20"/>
+          <w:szCs w:val="20"/>
+        </w:rPr>
+        <w:t>retrieving</w:t>
+      </w:r>
+      <w:r>
+        <w:rPr>
+          <w:rFonts w:ascii="Roboto" w:eastAsia="Roboto" w:hAnsi="Roboto" w:cs="Roboto"/>
+          <w:color w:val="17365D" w:themeColor="text2" w:themeShade="BF"/>
+          <w:sz w:val="20"/>
+          <w:szCs w:val="20"/>
+        </w:rPr>
+        <w:t xml:space="preserve"> and</w:t>
+      </w:r>
+      <w:r>
+        <w:rPr>
+          <w:rFonts w:ascii="Roboto" w:eastAsia="Roboto" w:hAnsi="Roboto" w:cs="Roboto"/>
+          <w:color w:val="17365D" w:themeColor="text2" w:themeShade="BF"/>
+          <w:sz w:val="20"/>
+          <w:szCs w:val="20"/>
+        </w:rPr>
+        <w:t xml:space="preserve"> managing data. They help us store data in a structured way</w:t>
+      </w:r>
+      <w:r>
+        <w:rPr>
+          <w:rFonts w:ascii="Roboto" w:eastAsia="Roboto" w:hAnsi="Roboto" w:cs="Roboto"/>
+          <w:color w:val="17365D" w:themeColor="text2" w:themeShade="BF"/>
+          <w:sz w:val="20"/>
+          <w:szCs w:val="20"/>
+        </w:rPr>
+        <w:t>, t</w:t>
+      </w:r>
+      <w:r>
+        <w:rPr>
+          <w:rFonts w:ascii="Roboto" w:eastAsia="Roboto" w:hAnsi="Roboto" w:cs="Roboto"/>
+          <w:color w:val="17365D" w:themeColor="text2" w:themeShade="BF"/>
+          <w:sz w:val="20"/>
+          <w:szCs w:val="20"/>
+        </w:rPr>
+        <w:t>hus, mak</w:t>
+      </w:r>
+      <w:r>
+        <w:rPr>
+          <w:rFonts w:ascii="Roboto" w:eastAsia="Roboto" w:hAnsi="Roboto" w:cs="Roboto"/>
+          <w:color w:val="17365D" w:themeColor="text2" w:themeShade="BF"/>
+          <w:sz w:val="20"/>
+          <w:szCs w:val="20"/>
+        </w:rPr>
+        <w:t>ing</w:t>
+      </w:r>
+      <w:r>
+        <w:rPr>
+          <w:rFonts w:ascii="Roboto" w:eastAsia="Roboto" w:hAnsi="Roboto" w:cs="Roboto"/>
+          <w:color w:val="17365D" w:themeColor="text2" w:themeShade="BF"/>
+          <w:sz w:val="20"/>
+          <w:szCs w:val="20"/>
+        </w:rPr>
+        <w:t xml:space="preserve"> it easier to access and manipulate. </w:t>
+      </w:r>
+      <w:r>
+        <w:rPr>
+          <w:rFonts w:ascii="Roboto" w:eastAsia="Roboto" w:hAnsi="Roboto" w:cs="Roboto"/>
+          <w:color w:val="17365D" w:themeColor="text2" w:themeShade="BF"/>
+          <w:sz w:val="20"/>
+          <w:szCs w:val="20"/>
+        </w:rPr>
+        <w:t>Some a</w:t>
+      </w:r>
+      <w:r>
+        <w:rPr>
+          <w:rFonts w:ascii="Roboto" w:eastAsia="Roboto" w:hAnsi="Roboto" w:cs="Roboto"/>
+          <w:color w:val="17365D" w:themeColor="text2" w:themeShade="BF"/>
+          <w:sz w:val="20"/>
+          <w:szCs w:val="20"/>
+        </w:rPr>
+        <w:t xml:space="preserve">dvantages </w:t>
+      </w:r>
+      <w:r>
+        <w:rPr>
+          <w:rFonts w:ascii="Roboto" w:eastAsia="Roboto" w:hAnsi="Roboto" w:cs="Roboto"/>
+          <w:color w:val="17365D" w:themeColor="text2" w:themeShade="BF"/>
+          <w:sz w:val="20"/>
+          <w:szCs w:val="20"/>
+        </w:rPr>
+        <w:t>are</w:t>
+      </w:r>
+      <w:r>
+        <w:rPr>
+          <w:rFonts w:ascii="Roboto" w:eastAsia="Roboto" w:hAnsi="Roboto" w:cs="Roboto"/>
+          <w:color w:val="17365D" w:themeColor="text2" w:themeShade="BF"/>
+          <w:sz w:val="20"/>
+          <w:szCs w:val="20"/>
+        </w:rPr>
+        <w:t>:</w:t>
+      </w:r>
+      <w:r>
+        <w:rPr>
+          <w:rFonts w:ascii="Roboto" w:eastAsia="Roboto" w:hAnsi="Roboto" w:cs="Roboto"/>
+          <w:color w:val="17365D" w:themeColor="text2" w:themeShade="BF"/>
+          <w:sz w:val="20"/>
+          <w:szCs w:val="20"/>
+        </w:rPr>
+        <w:t xml:space="preserve"> </w:t>
+      </w:r>
+      <w:r>
+        <w:rPr>
+          <w:rFonts w:ascii="Roboto" w:eastAsia="Roboto" w:hAnsi="Roboto" w:cs="Roboto"/>
+          <w:color w:val="17365D" w:themeColor="text2" w:themeShade="BF"/>
+          <w:sz w:val="20"/>
+          <w:szCs w:val="20"/>
+        </w:rPr>
+        <w:t xml:space="preserve">Data </w:t>
+      </w:r>
+      <w:r>
+        <w:rPr>
+          <w:rFonts w:ascii="Roboto" w:eastAsia="Roboto" w:hAnsi="Roboto" w:cs="Roboto"/>
+          <w:b/>
+          <w:bCs/>
+          <w:color w:val="17365D" w:themeColor="text2" w:themeShade="BF"/>
+          <w:sz w:val="20"/>
+          <w:szCs w:val="20"/>
+        </w:rPr>
+        <w:t>Integrity</w:t>
+      </w:r>
+      <w:r>
+        <w:rPr>
+          <w:rFonts w:ascii="Roboto" w:eastAsia="Roboto" w:hAnsi="Roboto" w:cs="Roboto"/>
+          <w:color w:val="17365D" w:themeColor="text2" w:themeShade="BF"/>
+          <w:sz w:val="20"/>
+          <w:szCs w:val="20"/>
+        </w:rPr>
+        <w:t xml:space="preserve">: </w:t>
+      </w:r>
+      <w:r>
+        <w:rPr>
+          <w:rFonts w:ascii="Roboto" w:eastAsia="Roboto" w:hAnsi="Roboto" w:cs="Roboto"/>
+          <w:color w:val="17365D" w:themeColor="text2" w:themeShade="BF"/>
+          <w:sz w:val="20"/>
+          <w:szCs w:val="20"/>
+        </w:rPr>
+        <w:t>they</w:t>
+      </w:r>
+      <w:r>
+        <w:rPr>
+          <w:rFonts w:ascii="Roboto" w:eastAsia="Roboto" w:hAnsi="Roboto" w:cs="Roboto"/>
+          <w:color w:val="17365D" w:themeColor="text2" w:themeShade="BF"/>
+          <w:sz w:val="20"/>
+          <w:szCs w:val="20"/>
+        </w:rPr>
+        <w:t xml:space="preserve"> ensure data consistency and accuracy.</w:t>
+      </w:r>
+      <w:r>
+        <w:rPr>
+          <w:rFonts w:ascii="Roboto" w:eastAsia="Roboto" w:hAnsi="Roboto" w:cs="Roboto"/>
+          <w:color w:val="17365D" w:themeColor="text2" w:themeShade="BF"/>
+          <w:sz w:val="20"/>
+          <w:szCs w:val="20"/>
+        </w:rPr>
+        <w:t xml:space="preserve"> </w:t>
+      </w:r>
+      <w:r>
+        <w:rPr>
+          <w:rFonts w:ascii="Roboto" w:eastAsia="Roboto" w:hAnsi="Roboto" w:cs="Roboto"/>
+          <w:b/>
+          <w:bCs/>
+          <w:color w:val="17365D" w:themeColor="text2" w:themeShade="BF"/>
+          <w:sz w:val="20"/>
+          <w:szCs w:val="20"/>
+        </w:rPr>
+        <w:t>Security</w:t>
+      </w:r>
+      <w:r>
+        <w:rPr>
+          <w:rFonts w:ascii="Roboto" w:eastAsia="Roboto" w:hAnsi="Roboto" w:cs="Roboto"/>
+          <w:color w:val="17365D" w:themeColor="text2" w:themeShade="BF"/>
+          <w:sz w:val="20"/>
+          <w:szCs w:val="20"/>
+        </w:rPr>
+        <w:t xml:space="preserve">: </w:t>
+      </w:r>
+      <w:r>
+        <w:rPr>
+          <w:rFonts w:ascii="Roboto" w:eastAsia="Roboto" w:hAnsi="Roboto" w:cs="Roboto"/>
+          <w:color w:val="17365D" w:themeColor="text2" w:themeShade="BF"/>
+          <w:sz w:val="20"/>
+          <w:szCs w:val="20"/>
+        </w:rPr>
+        <w:t>a</w:t>
+      </w:r>
+      <w:r>
+        <w:rPr>
+          <w:rFonts w:ascii="Roboto" w:eastAsia="Roboto" w:hAnsi="Roboto" w:cs="Roboto"/>
+          <w:color w:val="17365D" w:themeColor="text2" w:themeShade="BF"/>
+          <w:sz w:val="20"/>
+          <w:szCs w:val="20"/>
+        </w:rPr>
+        <w:t>ccess control protects data from unauthorized users.</w:t>
+      </w:r>
+      <w:r>
+        <w:rPr>
+          <w:rFonts w:ascii="Roboto" w:eastAsia="Roboto" w:hAnsi="Roboto" w:cs="Roboto"/>
+          <w:color w:val="17365D" w:themeColor="text2" w:themeShade="BF"/>
+          <w:sz w:val="20"/>
+          <w:szCs w:val="20"/>
+        </w:rPr>
+        <w:t xml:space="preserve"> </w:t>
+      </w:r>
+      <w:r>
+        <w:rPr>
+          <w:rFonts w:ascii="Roboto" w:eastAsia="Roboto" w:hAnsi="Roboto" w:cs="Roboto"/>
+          <w:b/>
+          <w:bCs/>
+          <w:color w:val="17365D" w:themeColor="text2" w:themeShade="BF"/>
+          <w:sz w:val="20"/>
+          <w:szCs w:val="20"/>
+        </w:rPr>
+        <w:t>Scalability</w:t>
+      </w:r>
+      <w:r>
+        <w:rPr>
+          <w:rFonts w:ascii="Roboto" w:eastAsia="Roboto" w:hAnsi="Roboto" w:cs="Roboto"/>
+          <w:color w:val="17365D" w:themeColor="text2" w:themeShade="BF"/>
+          <w:sz w:val="20"/>
+          <w:szCs w:val="20"/>
+        </w:rPr>
+        <w:t xml:space="preserve">: </w:t>
+      </w:r>
+      <w:r>
+        <w:rPr>
+          <w:rFonts w:ascii="Roboto" w:eastAsia="Roboto" w:hAnsi="Roboto" w:cs="Roboto"/>
+          <w:color w:val="17365D" w:themeColor="text2" w:themeShade="BF"/>
+          <w:sz w:val="20"/>
+          <w:szCs w:val="20"/>
+        </w:rPr>
+        <w:t>d</w:t>
+      </w:r>
+      <w:r>
+        <w:rPr>
+          <w:rFonts w:ascii="Roboto" w:eastAsia="Roboto" w:hAnsi="Roboto" w:cs="Roboto"/>
+          <w:color w:val="17365D" w:themeColor="text2" w:themeShade="BF"/>
+          <w:sz w:val="20"/>
+          <w:szCs w:val="20"/>
+        </w:rPr>
+        <w:t>atabases can handle large amounts of data.</w:t>
+      </w:r>
+      <w:r>
+        <w:rPr>
+          <w:rFonts w:ascii="Roboto" w:eastAsia="Roboto" w:hAnsi="Roboto" w:cs="Roboto"/>
+          <w:color w:val="17365D" w:themeColor="text2" w:themeShade="BF"/>
+          <w:sz w:val="20"/>
+          <w:szCs w:val="20"/>
+        </w:rPr>
+        <w:t xml:space="preserve"> </w:t>
+      </w:r>
+    </w:p>
+    <w:p>
+      <w:pPr>
+        <w:ind w:left="1134"/>
+        <w:jc w:val="both"/>
+        <w:rPr>
+          <w:rFonts w:ascii="Roboto" w:eastAsia="Roboto" w:hAnsi="Roboto" w:cs="Roboto"/>
+          <w:color w:val="17365D" w:themeColor="text2" w:themeShade="BF"/>
+          <w:sz w:val="20"/>
+          <w:szCs w:val="20"/>
+        </w:rPr>
+      </w:pPr>
+    </w:p>
+    <w:p>
+      <w:pPr>
+        <w:ind w:left="1134"/>
+        <w:jc w:val="both"/>
+        <w:rPr>
+          <w:rFonts w:ascii="Roboto" w:eastAsia="Roboto" w:hAnsi="Roboto" w:cs="Roboto"/>
+          <w:color w:val="17365D" w:themeColor="text2" w:themeShade="BF"/>
+          <w:sz w:val="20"/>
+          <w:szCs w:val="20"/>
+        </w:rPr>
+      </w:pPr>
+    </w:p>
+    <w:p>
+      <w:pPr>
         <w:rPr>
           <w:rFonts w:ascii="Roboto" w:eastAsia="Roboto" w:hAnsi="Roboto" w:cs="Roboto"/>
           <w:sz w:val="20"/>
@@ -5569,6 +5761,7 @@
           <w:sz w:val="20"/>
           <w:szCs w:val="20"/>
         </w:rPr>
+        <w:lastRenderedPageBreak/>
         <w:t>List 3 data types that can be used in MySQL and describe them briefly:</w:t>
       </w:r>
     </w:p>
@@ -5594,7 +5787,8 @@
     <w:tbl>
       <w:tblPr>
         <w:tblStyle w:val="a2"/>
-        <w:tblW w:w="10480" w:type="dxa"/>
+        <w:tblW w:w="6946" w:type="dxa"/>
+        <w:tblInd w:w="1124" w:type="dxa"/>
         <w:tblBorders>
           <w:top w:val="single" w:sz="8" w:space="0" w:color="000000"/>
           <w:left w:val="single" w:sz="8" w:space="0" w:color="000000"/>
@@ -5607,13 +5801,13 @@
         <w:tblLook w:val="0600" w:firstRow="0" w:lastRow="0" w:firstColumn="0" w:lastColumn="0" w:noHBand="1" w:noVBand="1"/>
       </w:tblPr>
       <w:tblGrid>
-        <w:gridCol w:w="2783"/>
-        <w:gridCol w:w="7697"/>
+        <w:gridCol w:w="1659"/>
+        <w:gridCol w:w="5287"/>
       </w:tblGrid>
       <w:tr>
         <w:tc>
           <w:tcPr>
-            <w:tcW w:w="2300" w:type="dxa"/>
+            <w:tcW w:w="1659" w:type="dxa"/>
             <w:shd w:val="clear" w:color="auto" w:fill="auto"/>
             <w:tcMar>
               <w:top w:w="100" w:type="dxa"/>
@@ -5647,7 +5841,7 @@
         </w:tc>
         <w:tc>
           <w:tcPr>
-            <w:tcW w:w="6360" w:type="dxa"/>
+            <w:tcW w:w="5287" w:type="dxa"/>
             <w:shd w:val="clear" w:color="auto" w:fill="auto"/>
             <w:tcMar>
               <w:top w:w="100" w:type="dxa"/>
@@ -5683,7 +5877,7 @@
       <w:tr>
         <w:tc>
           <w:tcPr>
-            <w:tcW w:w="2300" w:type="dxa"/>
+            <w:tcW w:w="1659" w:type="dxa"/>
             <w:shd w:val="clear" w:color="auto" w:fill="auto"/>
             <w:tcMar>
               <w:top w:w="100" w:type="dxa"/>
@@ -5702,11 +5896,20 @@
                 <w:szCs w:val="20"/>
               </w:rPr>
             </w:pPr>
+            <w:r>
+              <w:rPr>
+                <w:rFonts w:ascii="Roboto" w:eastAsia="Roboto" w:hAnsi="Roboto" w:cs="Roboto"/>
+                <w:color w:val="17365D" w:themeColor="text2" w:themeShade="BF"/>
+                <w:sz w:val="20"/>
+                <w:szCs w:val="20"/>
+              </w:rPr>
+              <w:t>VARCHAR(n)</w:t>
+            </w:r>
           </w:p>
         </w:tc>
         <w:tc>
           <w:tcPr>
-            <w:tcW w:w="6360" w:type="dxa"/>
+            <w:tcW w:w="5287" w:type="dxa"/>
             <w:shd w:val="clear" w:color="auto" w:fill="auto"/>
             <w:tcMar>
               <w:top w:w="100" w:type="dxa"/>
@@ -5725,13 +5928,95 @@
                 <w:szCs w:val="20"/>
               </w:rPr>
             </w:pPr>
+            <w:r>
+              <w:rPr>
+                <w:rFonts w:ascii="Roboto" w:eastAsia="Roboto" w:hAnsi="Roboto" w:cs="Roboto"/>
+                <w:color w:val="17365D" w:themeColor="text2" w:themeShade="BF"/>
+                <w:sz w:val="20"/>
+                <w:szCs w:val="20"/>
+              </w:rPr>
+              <w:t>Stores variable</w:t>
+            </w:r>
+            <w:r>
+              <w:rPr>
+                <w:rFonts w:ascii="Roboto" w:eastAsia="Roboto" w:hAnsi="Roboto" w:cs="Roboto"/>
+                <w:color w:val="17365D" w:themeColor="text2" w:themeShade="BF"/>
+                <w:sz w:val="20"/>
+                <w:szCs w:val="20"/>
+              </w:rPr>
+              <w:t xml:space="preserve"> </w:t>
+            </w:r>
+            <w:r>
+              <w:rPr>
+                <w:rFonts w:ascii="Roboto" w:eastAsia="Roboto" w:hAnsi="Roboto" w:cs="Roboto"/>
+                <w:color w:val="17365D" w:themeColor="text2" w:themeShade="BF"/>
+                <w:sz w:val="20"/>
+                <w:szCs w:val="20"/>
+              </w:rPr>
+              <w:t xml:space="preserve">length text with a </w:t>
+            </w:r>
+            <w:r>
+              <w:rPr>
+                <w:rFonts w:ascii="Roboto" w:eastAsia="Roboto" w:hAnsi="Roboto" w:cs="Roboto"/>
+                <w:color w:val="17365D" w:themeColor="text2" w:themeShade="BF"/>
+                <w:sz w:val="20"/>
+                <w:szCs w:val="20"/>
+              </w:rPr>
+              <w:t>max</w:t>
+            </w:r>
+            <w:r>
+              <w:rPr>
+                <w:rFonts w:ascii="Roboto" w:eastAsia="Roboto" w:hAnsi="Roboto" w:cs="Roboto"/>
+                <w:color w:val="17365D" w:themeColor="text2" w:themeShade="BF"/>
+                <w:sz w:val="20"/>
+                <w:szCs w:val="20"/>
+              </w:rPr>
+              <w:t xml:space="preserve"> length of </w:t>
+            </w:r>
+            <w:r>
+              <w:rPr>
+                <w:rFonts w:ascii="Roboto" w:eastAsia="Roboto" w:hAnsi="Roboto" w:cs="Roboto"/>
+                <w:color w:val="17365D" w:themeColor="text2" w:themeShade="BF"/>
+                <w:sz w:val="20"/>
+                <w:szCs w:val="20"/>
+                <w:lang w:val="en-US"/>
+              </w:rPr>
+              <w:t>“</w:t>
+            </w:r>
+            <w:r>
+              <w:rPr>
+                <w:rFonts w:ascii="Roboto" w:eastAsia="Roboto" w:hAnsi="Roboto" w:cs="Roboto"/>
+                <w:color w:val="17365D" w:themeColor="text2" w:themeShade="BF"/>
+                <w:sz w:val="20"/>
+                <w:szCs w:val="20"/>
+              </w:rPr>
+              <w:t>n</w:t>
+            </w:r>
+            <w:r>
+              <w:rPr>
+                <w:rFonts w:ascii="Roboto" w:eastAsia="Roboto" w:hAnsi="Roboto" w:cs="Roboto"/>
+                <w:color w:val="17365D" w:themeColor="text2" w:themeShade="BF"/>
+                <w:sz w:val="20"/>
+                <w:szCs w:val="20"/>
+              </w:rPr>
+              <w:t>”</w:t>
+            </w:r>
+            <w:r>
+              <w:rPr>
+                <w:rFonts w:ascii="Roboto" w:eastAsia="Roboto" w:hAnsi="Roboto" w:cs="Roboto"/>
+                <w:color w:val="17365D" w:themeColor="text2" w:themeShade="BF"/>
+                <w:sz w:val="20"/>
+                <w:szCs w:val="20"/>
+              </w:rPr>
+              <w:t>.</w:t>
+            </w:r>
           </w:p>
         </w:tc>
       </w:tr>
       <w:tr>
         <w:tc>
           <w:tcPr>
-            <w:tcW w:w="2300" w:type="dxa"/>
+            <w:tcW w:w="1659" w:type="dxa"/>
             <w:shd w:val="clear" w:color="auto" w:fill="auto"/>
             <w:tcMar>
               <w:top w:w="100" w:type="dxa"/>
@@ -5746,15 +6031,25 @@
               <w:spacing w:line="240" w:lineRule="auto"/>
               <w:rPr>
                 <w:rFonts w:ascii="Roboto" w:eastAsia="Roboto" w:hAnsi="Roboto" w:cs="Roboto"/>
+                <w:color w:val="17365D" w:themeColor="text2" w:themeShade="BF"/>
                 <w:sz w:val="20"/>
                 <w:szCs w:val="20"/>
               </w:rPr>
             </w:pPr>
+            <w:r>
+              <w:rPr>
+                <w:rFonts w:ascii="Roboto" w:eastAsia="Roboto" w:hAnsi="Roboto" w:cs="Roboto"/>
+                <w:color w:val="17365D" w:themeColor="text2" w:themeShade="BF"/>
+                <w:sz w:val="20"/>
+                <w:szCs w:val="20"/>
+              </w:rPr>
+              <w:t>INT</w:t>
+            </w:r>
           </w:p>
         </w:tc>
         <w:tc>
           <w:tcPr>
-            <w:tcW w:w="6360" w:type="dxa"/>
+            <w:tcW w:w="5287" w:type="dxa"/>
             <w:shd w:val="clear" w:color="auto" w:fill="auto"/>
             <w:tcMar>
               <w:top w:w="100" w:type="dxa"/>
@@ -5769,17 +6064,45 @@
               <w:spacing w:line="240" w:lineRule="auto"/>
               <w:rPr>
                 <w:rFonts w:ascii="Roboto" w:eastAsia="Roboto" w:hAnsi="Roboto" w:cs="Roboto"/>
+                <w:color w:val="17365D" w:themeColor="text2" w:themeShade="BF"/>
                 <w:sz w:val="20"/>
                 <w:szCs w:val="20"/>
               </w:rPr>
             </w:pPr>
+            <w:r>
+              <w:rPr>
+                <w:rFonts w:ascii="Roboto" w:eastAsia="Roboto" w:hAnsi="Roboto" w:cs="Roboto"/>
+                <w:color w:val="17365D" w:themeColor="text2" w:themeShade="BF"/>
+                <w:sz w:val="20"/>
+                <w:szCs w:val="20"/>
+              </w:rPr>
+              <w:t xml:space="preserve">Stores whole </w:t>
+            </w:r>
+            <w:r>
+              <w:rPr>
+                <w:rFonts w:ascii="Roboto" w:eastAsia="Roboto" w:hAnsi="Roboto" w:cs="Roboto"/>
+                <w:color w:val="17365D" w:themeColor="text2" w:themeShade="BF"/>
+                <w:sz w:val="20"/>
+                <w:szCs w:val="20"/>
+              </w:rPr>
+              <w:t>numbers</w:t>
+            </w:r>
+            <w:r>
+              <w:rPr>
+                <w:rFonts w:ascii="Roboto" w:eastAsia="Roboto" w:hAnsi="Roboto" w:cs="Roboto"/>
+                <w:color w:val="17365D" w:themeColor="text2" w:themeShade="BF"/>
+                <w:sz w:val="20"/>
+                <w:szCs w:val="20"/>
+              </w:rPr>
+              <w:t xml:space="preserve"> without decimal point.</w:t>
+            </w:r>
           </w:p>
         </w:tc>
       </w:tr>
       <w:tr>
         <w:tc>
           <w:tcPr>
-            <w:tcW w:w="2300" w:type="dxa"/>
+            <w:tcW w:w="1659" w:type="dxa"/>
             <w:shd w:val="clear" w:color="auto" w:fill="auto"/>
             <w:tcMar>
               <w:top w:w="100" w:type="dxa"/>
@@ -5794,15 +6117,25 @@
               <w:spacing w:line="240" w:lineRule="auto"/>
               <w:rPr>
                 <w:rFonts w:ascii="Roboto" w:eastAsia="Roboto" w:hAnsi="Roboto" w:cs="Roboto"/>
+                <w:color w:val="17365D" w:themeColor="text2" w:themeShade="BF"/>
                 <w:sz w:val="20"/>
                 <w:szCs w:val="20"/>
               </w:rPr>
             </w:pPr>
+            <w:r>
+              <w:rPr>
+                <w:rFonts w:ascii="Roboto" w:eastAsia="Roboto" w:hAnsi="Roboto" w:cs="Roboto"/>
+                <w:color w:val="17365D" w:themeColor="text2" w:themeShade="BF"/>
+                <w:sz w:val="20"/>
+                <w:szCs w:val="20"/>
+              </w:rPr>
+              <w:t>FLOAT</w:t>
+            </w:r>
           </w:p>
         </w:tc>
         <w:tc>
           <w:tcPr>
-            <w:tcW w:w="6360" w:type="dxa"/>
+            <w:tcW w:w="5287" w:type="dxa"/>
             <w:shd w:val="clear" w:color="auto" w:fill="auto"/>
             <w:tcMar>
               <w:top w:w="100" w:type="dxa"/>
@@ -5817,10 +6150,20 @@
               <w:spacing w:line="240" w:lineRule="auto"/>
               <w:rPr>
                 <w:rFonts w:ascii="Roboto" w:eastAsia="Roboto" w:hAnsi="Roboto" w:cs="Roboto"/>
+                <w:color w:val="17365D" w:themeColor="text2" w:themeShade="BF"/>
                 <w:sz w:val="20"/>
                 <w:szCs w:val="20"/>
               </w:rPr>
             </w:pPr>
+            <w:r>
+              <w:rPr>
+                <w:rFonts w:ascii="Roboto" w:eastAsia="Roboto" w:hAnsi="Roboto" w:cs="Roboto"/>
+                <w:color w:val="17365D" w:themeColor="text2" w:themeShade="BF"/>
+                <w:sz w:val="20"/>
+                <w:szCs w:val="20"/>
+              </w:rPr>
+              <w:t>Stores decimal numbers with a decimal point.</w:t>
+            </w:r>
           </w:p>
         </w:tc>
       </w:tr>
@@ -5857,6 +6200,199 @@
     </w:p>
     <w:p>
       <w:pPr>
+        <w:ind w:left="1134"/>
+        <w:rPr>
+          <w:rFonts w:ascii="Roboto" w:eastAsia="Roboto" w:hAnsi="Roboto" w:cs="Roboto"/>
+          <w:color w:val="17365D" w:themeColor="text2" w:themeShade="BF"/>
+          <w:sz w:val="20"/>
+          <w:szCs w:val="20"/>
+        </w:rPr>
+      </w:pPr>
+      <w:r>
+        <w:rPr>
+          <w:rFonts w:ascii="Roboto" w:eastAsia="Roboto" w:hAnsi="Roboto" w:cs="Roboto"/>
+          <w:color w:val="17365D" w:themeColor="text2" w:themeShade="BF"/>
+          <w:sz w:val="20"/>
+          <w:szCs w:val="20"/>
+        </w:rPr>
+        <w:t>SQLite is a good choice for small-scale applications</w:t>
+      </w:r>
+      <w:r>
+        <w:rPr>
+          <w:rFonts w:ascii="Roboto" w:eastAsia="Roboto" w:hAnsi="Roboto" w:cs="Roboto"/>
+          <w:color w:val="17365D" w:themeColor="text2" w:themeShade="BF"/>
+          <w:sz w:val="20"/>
+          <w:szCs w:val="20"/>
+        </w:rPr>
+        <w:t>.</w:t>
+      </w:r>
+      <w:r>
+        <w:rPr>
+          <w:rFonts w:ascii="Roboto" w:eastAsia="Roboto" w:hAnsi="Roboto" w:cs="Roboto"/>
+          <w:color w:val="17365D" w:themeColor="text2" w:themeShade="BF"/>
+          <w:sz w:val="20"/>
+          <w:szCs w:val="20"/>
+        </w:rPr>
+        <w:t xml:space="preserve"> It</w:t>
+      </w:r>
+      <w:r>
+        <w:rPr>
+          <w:rFonts w:ascii="Roboto" w:eastAsia="Roboto" w:hAnsi="Roboto" w:cs="Roboto"/>
+          <w:color w:val="17365D" w:themeColor="text2" w:themeShade="BF"/>
+          <w:sz w:val="20"/>
+          <w:szCs w:val="20"/>
+        </w:rPr>
+        <w:t xml:space="preserve"> is</w:t>
+      </w:r>
+      <w:r>
+        <w:rPr>
+          <w:rFonts w:ascii="Roboto" w:eastAsia="Roboto" w:hAnsi="Roboto" w:cs="Roboto"/>
+          <w:color w:val="17365D" w:themeColor="text2" w:themeShade="BF"/>
+          <w:sz w:val="20"/>
+          <w:szCs w:val="20"/>
+        </w:rPr>
+        <w:t xml:space="preserve"> serverless, </w:t>
+      </w:r>
+      <w:r>
+        <w:rPr>
+          <w:rFonts w:ascii="Roboto" w:eastAsia="Roboto" w:hAnsi="Roboto" w:cs="Roboto"/>
+          <w:color w:val="17365D" w:themeColor="text2" w:themeShade="BF"/>
+          <w:sz w:val="20"/>
+          <w:szCs w:val="20"/>
+        </w:rPr>
+        <w:t xml:space="preserve">which </w:t>
+      </w:r>
+      <w:r>
+        <w:rPr>
+          <w:rFonts w:ascii="Roboto" w:eastAsia="Roboto" w:hAnsi="Roboto" w:cs="Roboto"/>
+          <w:color w:val="17365D" w:themeColor="text2" w:themeShade="BF"/>
+          <w:sz w:val="20"/>
+          <w:szCs w:val="20"/>
+        </w:rPr>
+        <w:t>means</w:t>
+      </w:r>
+      <w:r>
+        <w:rPr>
+          <w:rFonts w:ascii="Roboto" w:eastAsia="Roboto" w:hAnsi="Roboto" w:cs="Roboto"/>
+          <w:color w:val="17365D" w:themeColor="text2" w:themeShade="BF"/>
+          <w:sz w:val="20"/>
+          <w:szCs w:val="20"/>
+        </w:rPr>
+        <w:t xml:space="preserve"> it doesn't require a separate server, making it easier to set up. </w:t>
+      </w:r>
+      <w:r>
+        <w:rPr>
+          <w:rFonts w:ascii="Roboto" w:eastAsia="Roboto" w:hAnsi="Roboto" w:cs="Roboto"/>
+          <w:color w:val="17365D" w:themeColor="text2" w:themeShade="BF"/>
+          <w:sz w:val="20"/>
+          <w:szCs w:val="20"/>
+        </w:rPr>
+        <w:t>I would use</w:t>
+      </w:r>
+      <w:r>
+        <w:rPr>
+          <w:rFonts w:ascii="Roboto" w:eastAsia="Roboto" w:hAnsi="Roboto" w:cs="Roboto"/>
+          <w:color w:val="17365D" w:themeColor="text2" w:themeShade="BF"/>
+          <w:sz w:val="20"/>
+          <w:szCs w:val="20"/>
+        </w:rPr>
+        <w:t xml:space="preserve"> SQLite when </w:t>
+      </w:r>
+      <w:r>
+        <w:rPr>
+          <w:rFonts w:ascii="Roboto" w:eastAsia="Roboto" w:hAnsi="Roboto" w:cs="Roboto"/>
+          <w:color w:val="17365D" w:themeColor="text2" w:themeShade="BF"/>
+          <w:sz w:val="20"/>
+          <w:szCs w:val="20"/>
+        </w:rPr>
+        <w:t xml:space="preserve">I </w:t>
+      </w:r>
+      <w:r>
+        <w:rPr>
+          <w:rFonts w:ascii="Roboto" w:eastAsia="Roboto" w:hAnsi="Roboto" w:cs="Roboto"/>
+          <w:color w:val="17365D" w:themeColor="text2" w:themeShade="BF"/>
+          <w:sz w:val="20"/>
+          <w:szCs w:val="20"/>
+        </w:rPr>
+        <w:t xml:space="preserve">need a light and </w:t>
+      </w:r>
+      <w:proofErr w:type="spellStart"/>
+      <w:r>
+        <w:rPr>
+          <w:rFonts w:ascii="Roboto" w:eastAsia="Roboto" w:hAnsi="Roboto" w:cs="Roboto"/>
+          <w:color w:val="17365D" w:themeColor="text2" w:themeShade="BF"/>
+          <w:sz w:val="20"/>
+          <w:szCs w:val="20"/>
+        </w:rPr>
+        <w:t>self</w:t>
+      </w:r>
+      <w:r>
+        <w:rPr>
+          <w:rFonts w:ascii="Roboto" w:eastAsia="Roboto" w:hAnsi="Roboto" w:cs="Roboto"/>
+          <w:color w:val="17365D" w:themeColor="text2" w:themeShade="BF"/>
+          <w:sz w:val="20"/>
+          <w:szCs w:val="20"/>
+        </w:rPr>
+        <w:t xml:space="preserve"> </w:t>
+      </w:r>
+      <w:r>
+        <w:rPr>
+          <w:rFonts w:ascii="Roboto" w:eastAsia="Roboto" w:hAnsi="Roboto" w:cs="Roboto"/>
+          <w:color w:val="17365D" w:themeColor="text2" w:themeShade="BF"/>
+          <w:sz w:val="20"/>
+          <w:szCs w:val="20"/>
+        </w:rPr>
+        <w:t>contained</w:t>
+      </w:r>
+      <w:proofErr w:type="spellEnd"/>
+      <w:r>
+        <w:rPr>
+          <w:rFonts w:ascii="Roboto" w:eastAsia="Roboto" w:hAnsi="Roboto" w:cs="Roboto"/>
+          <w:color w:val="17365D" w:themeColor="text2" w:themeShade="BF"/>
+          <w:sz w:val="20"/>
+          <w:szCs w:val="20"/>
+        </w:rPr>
+        <w:t xml:space="preserve"> database for </w:t>
+      </w:r>
+      <w:r>
+        <w:rPr>
+          <w:rFonts w:ascii="Roboto" w:eastAsia="Roboto" w:hAnsi="Roboto" w:cs="Roboto"/>
+          <w:color w:val="17365D" w:themeColor="text2" w:themeShade="BF"/>
+          <w:sz w:val="20"/>
+          <w:szCs w:val="20"/>
+        </w:rPr>
+        <w:t>apps</w:t>
+      </w:r>
+      <w:r>
+        <w:rPr>
+          <w:rFonts w:ascii="Roboto" w:eastAsia="Roboto" w:hAnsi="Roboto" w:cs="Roboto"/>
+          <w:color w:val="17365D" w:themeColor="text2" w:themeShade="BF"/>
+          <w:sz w:val="20"/>
+          <w:szCs w:val="20"/>
+        </w:rPr>
+        <w:t xml:space="preserve"> like simple desktop programs</w:t>
+      </w:r>
+      <w:r>
+        <w:rPr>
+          <w:rFonts w:ascii="Roboto" w:eastAsia="Roboto" w:hAnsi="Roboto" w:cs="Roboto"/>
+          <w:color w:val="17365D" w:themeColor="text2" w:themeShade="BF"/>
+          <w:sz w:val="20"/>
+          <w:szCs w:val="20"/>
+        </w:rPr>
+        <w:t xml:space="preserve"> or simple mobile apps</w:t>
+      </w:r>
+      <w:r>
+        <w:rPr>
+          <w:rFonts w:ascii="Roboto" w:eastAsia="Roboto" w:hAnsi="Roboto" w:cs="Roboto"/>
+          <w:color w:val="17365D" w:themeColor="text2" w:themeShade="BF"/>
+          <w:sz w:val="20"/>
+          <w:szCs w:val="20"/>
+        </w:rPr>
+        <w:t>.</w:t>
+      </w:r>
+    </w:p>
+    <w:p>
+      <w:pPr>
         <w:rPr>
           <w:rFonts w:ascii="Roboto" w:eastAsia="Roboto" w:hAnsi="Roboto" w:cs="Roboto"/>
           <w:sz w:val="20"/>
@@ -5887,6 +6423,49 @@
     </w:p>
     <w:p>
       <w:pPr>
+        <w:ind w:left="1134"/>
+        <w:jc w:val="both"/>
+        <w:rPr>
+          <w:rFonts w:ascii="Roboto" w:eastAsia="Roboto" w:hAnsi="Roboto" w:cs="Roboto"/>
+          <w:color w:val="17365D" w:themeColor="text2" w:themeShade="BF"/>
+          <w:sz w:val="20"/>
+          <w:szCs w:val="20"/>
+          <w:lang w:val="en-US"/>
+        </w:rPr>
+      </w:pPr>
+      <w:r>
+        <w:rPr>
+          <w:rFonts w:ascii="Roboto" w:eastAsia="Roboto" w:hAnsi="Roboto" w:cs="Roboto"/>
+          <w:color w:val="17365D" w:themeColor="text2" w:themeShade="BF"/>
+          <w:sz w:val="20"/>
+          <w:szCs w:val="20"/>
+          <w:lang w:val="en-US"/>
+        </w:rPr>
+        <w:t>Comparing JavaScript and Python, Python's syntax is simpler and more readable making it beginner</w:t>
+      </w:r>
+      <w:r>
+        <w:rPr>
+          <w:rFonts w:ascii="Roboto" w:eastAsia="Roboto" w:hAnsi="Roboto" w:cs="Roboto"/>
+          <w:color w:val="17365D" w:themeColor="text2" w:themeShade="BF"/>
+          <w:sz w:val="20"/>
+          <w:szCs w:val="20"/>
+          <w:lang w:val="en-US"/>
+        </w:rPr>
+        <w:t xml:space="preserve"> </w:t>
+      </w:r>
+      <w:r>
+        <w:rPr>
+          <w:rFonts w:ascii="Roboto" w:eastAsia="Roboto" w:hAnsi="Roboto" w:cs="Roboto"/>
+          <w:color w:val="17365D" w:themeColor="text2" w:themeShade="BF"/>
+          <w:sz w:val="20"/>
+          <w:szCs w:val="20"/>
+          <w:lang w:val="en-US"/>
+        </w:rPr>
+        <w:t xml:space="preserve">friendly. Python has a broader range of applications beyond web development, including data analysis, artificial intelligence, and scientific computing. JavaScript, on the other hand, is mainly used for web development. </w:t>
+      </w:r>
+    </w:p>
+    <w:p>
+      <w:pPr>
         <w:rPr>
           <w:rFonts w:ascii="Roboto" w:eastAsia="Roboto" w:hAnsi="Roboto" w:cs="Roboto"/>
           <w:sz w:val="20"/>
@@ -5914,6 +6493,335 @@
         </w:rPr>
         <w:t>Now that you’re nearly at the end of Achievement 1, consider what you know about Python so far. What would you say are the limitations of Python as a programming language?</w:t>
       </w:r>
+      <w:r>
+        <w:rPr>
+          <w:rFonts w:ascii="Roboto" w:eastAsia="Roboto" w:hAnsi="Roboto" w:cs="Roboto"/>
+          <w:sz w:val="20"/>
+          <w:szCs w:val="20"/>
+        </w:rPr>
+        <w:t xml:space="preserve"> </w:t>
+      </w:r>
+    </w:p>
+    <w:p>
+      <w:pPr>
+        <w:ind w:left="1134"/>
+        <w:jc w:val="both"/>
+        <w:rPr>
+          <w:rFonts w:ascii="Roboto" w:eastAsia="Roboto" w:hAnsi="Roboto" w:cs="Roboto"/>
+          <w:color w:val="17365D" w:themeColor="text2" w:themeShade="BF"/>
+          <w:sz w:val="20"/>
+          <w:szCs w:val="20"/>
+        </w:rPr>
+      </w:pPr>
+      <w:r>
+        <w:rPr>
+          <w:rFonts w:ascii="Roboto" w:eastAsia="Roboto" w:hAnsi="Roboto" w:cs="Roboto"/>
+          <w:color w:val="17365D" w:themeColor="text2" w:themeShade="BF"/>
+          <w:sz w:val="20"/>
+          <w:szCs w:val="20"/>
+        </w:rPr>
+        <w:t xml:space="preserve">So far, I have grasp on – OOP </w:t>
+      </w:r>
+      <w:r>
+        <w:rPr>
+          <w:rFonts w:ascii="Roboto" w:eastAsia="Roboto" w:hAnsi="Roboto" w:cs="Roboto"/>
+          <w:color w:val="17365D" w:themeColor="text2" w:themeShade="BF"/>
+          <w:sz w:val="20"/>
+          <w:szCs w:val="20"/>
+        </w:rPr>
+        <w:t>principles, including classes, objects, methods, and attributes.</w:t>
+      </w:r>
+    </w:p>
+    <w:p>
+      <w:pPr>
+        <w:ind w:left="1134"/>
+        <w:jc w:val="both"/>
+        <w:rPr>
+          <w:rFonts w:ascii="Roboto" w:eastAsia="Roboto" w:hAnsi="Roboto" w:cs="Roboto"/>
+          <w:color w:val="17365D" w:themeColor="text2" w:themeShade="BF"/>
+          <w:sz w:val="20"/>
+          <w:szCs w:val="20"/>
+        </w:rPr>
+      </w:pPr>
+      <w:r>
+        <w:rPr>
+          <w:rFonts w:ascii="Roboto" w:eastAsia="Roboto" w:hAnsi="Roboto" w:cs="Roboto"/>
+          <w:color w:val="17365D" w:themeColor="text2" w:themeShade="BF"/>
+          <w:sz w:val="20"/>
+          <w:szCs w:val="20"/>
+        </w:rPr>
+        <w:t xml:space="preserve">Python Syntax: </w:t>
+      </w:r>
+      <w:r>
+        <w:rPr>
+          <w:rFonts w:ascii="Roboto" w:eastAsia="Roboto" w:hAnsi="Roboto" w:cs="Roboto"/>
+          <w:color w:val="17365D" w:themeColor="text2" w:themeShade="BF"/>
+          <w:sz w:val="20"/>
+          <w:szCs w:val="20"/>
+        </w:rPr>
+        <w:t>I started</w:t>
+      </w:r>
+      <w:r>
+        <w:rPr>
+          <w:rFonts w:ascii="Roboto" w:eastAsia="Roboto" w:hAnsi="Roboto" w:cs="Roboto"/>
+          <w:color w:val="17365D" w:themeColor="text2" w:themeShade="BF"/>
+          <w:sz w:val="20"/>
+          <w:szCs w:val="20"/>
+        </w:rPr>
+        <w:t xml:space="preserve"> understand</w:t>
+      </w:r>
+      <w:r>
+        <w:rPr>
+          <w:rFonts w:ascii="Roboto" w:eastAsia="Roboto" w:hAnsi="Roboto" w:cs="Roboto"/>
+          <w:color w:val="17365D" w:themeColor="text2" w:themeShade="BF"/>
+          <w:sz w:val="20"/>
+          <w:szCs w:val="20"/>
+        </w:rPr>
+        <w:t>ing</w:t>
+      </w:r>
+      <w:r>
+        <w:rPr>
+          <w:rFonts w:ascii="Roboto" w:eastAsia="Roboto" w:hAnsi="Roboto" w:cs="Roboto"/>
+          <w:color w:val="17365D" w:themeColor="text2" w:themeShade="BF"/>
+          <w:sz w:val="20"/>
+          <w:szCs w:val="20"/>
+        </w:rPr>
+        <w:t xml:space="preserve"> </w:t>
+      </w:r>
+      <w:r>
+        <w:rPr>
+          <w:rFonts w:ascii="Roboto" w:eastAsia="Roboto" w:hAnsi="Roboto" w:cs="Roboto"/>
+          <w:color w:val="17365D" w:themeColor="text2" w:themeShade="BF"/>
+          <w:sz w:val="20"/>
+          <w:szCs w:val="20"/>
+        </w:rPr>
+        <w:t>its</w:t>
+      </w:r>
+      <w:r>
+        <w:rPr>
+          <w:rFonts w:ascii="Roboto" w:eastAsia="Roboto" w:hAnsi="Roboto" w:cs="Roboto"/>
+          <w:color w:val="17365D" w:themeColor="text2" w:themeShade="BF"/>
+          <w:sz w:val="20"/>
+          <w:szCs w:val="20"/>
+        </w:rPr>
+        <w:t xml:space="preserve"> syntax, such as variable assignment, function definitions, and conditional statements.</w:t>
+      </w:r>
+      <w:r>
+        <w:rPr>
+          <w:rFonts w:ascii="Roboto" w:eastAsia="Roboto" w:hAnsi="Roboto" w:cs="Roboto"/>
+          <w:color w:val="17365D" w:themeColor="text2" w:themeShade="BF"/>
+          <w:sz w:val="20"/>
+          <w:szCs w:val="20"/>
+        </w:rPr>
+        <w:t xml:space="preserve"> </w:t>
+      </w:r>
+      <w:r>
+        <w:rPr>
+          <w:rFonts w:ascii="Roboto" w:eastAsia="Roboto" w:hAnsi="Roboto" w:cs="Roboto"/>
+          <w:color w:val="17365D" w:themeColor="text2" w:themeShade="BF"/>
+          <w:sz w:val="20"/>
+          <w:szCs w:val="20"/>
+        </w:rPr>
+        <w:t>Working with Databases</w:t>
+      </w:r>
+      <w:r>
+        <w:rPr>
+          <w:rFonts w:ascii="Roboto" w:eastAsia="Roboto" w:hAnsi="Roboto" w:cs="Roboto"/>
+          <w:color w:val="17365D" w:themeColor="text2" w:themeShade="BF"/>
+          <w:sz w:val="20"/>
+          <w:szCs w:val="20"/>
+        </w:rPr>
+        <w:t xml:space="preserve"> covered by this lesson. </w:t>
+      </w:r>
+      <w:r>
+        <w:rPr>
+          <w:rFonts w:ascii="Roboto" w:eastAsia="Roboto" w:hAnsi="Roboto" w:cs="Roboto"/>
+          <w:color w:val="17365D" w:themeColor="text2" w:themeShade="BF"/>
+          <w:sz w:val="20"/>
+          <w:szCs w:val="20"/>
+        </w:rPr>
+        <w:t xml:space="preserve">File </w:t>
+      </w:r>
+      <w:r>
+        <w:rPr>
+          <w:rFonts w:ascii="Roboto" w:eastAsia="Roboto" w:hAnsi="Roboto" w:cs="Roboto"/>
+          <w:color w:val="17365D" w:themeColor="text2" w:themeShade="BF"/>
+          <w:sz w:val="20"/>
+          <w:szCs w:val="20"/>
+        </w:rPr>
+        <w:t>h</w:t>
+      </w:r>
+      <w:r>
+        <w:rPr>
+          <w:rFonts w:ascii="Roboto" w:eastAsia="Roboto" w:hAnsi="Roboto" w:cs="Roboto"/>
+          <w:color w:val="17365D" w:themeColor="text2" w:themeShade="BF"/>
+          <w:sz w:val="20"/>
+          <w:szCs w:val="20"/>
+        </w:rPr>
+        <w:t>andling</w:t>
+      </w:r>
+      <w:r>
+        <w:rPr>
+          <w:rFonts w:ascii="Roboto" w:eastAsia="Roboto" w:hAnsi="Roboto" w:cs="Roboto"/>
+          <w:color w:val="17365D" w:themeColor="text2" w:themeShade="BF"/>
+          <w:sz w:val="20"/>
+          <w:szCs w:val="20"/>
+        </w:rPr>
+        <w:t>.</w:t>
+      </w:r>
+      <w:r>
+        <w:rPr>
+          <w:rFonts w:ascii="Roboto" w:eastAsia="Roboto" w:hAnsi="Roboto" w:cs="Roboto"/>
+          <w:color w:val="17365D" w:themeColor="text2" w:themeShade="BF"/>
+          <w:sz w:val="20"/>
+          <w:szCs w:val="20"/>
+        </w:rPr>
+        <w:t xml:space="preserve"> However,</w:t>
+      </w:r>
+      <w:r>
+        <w:rPr>
+          <w:rFonts w:ascii="Roboto" w:eastAsia="Roboto" w:hAnsi="Roboto" w:cs="Roboto"/>
+          <w:color w:val="17365D" w:themeColor="text2" w:themeShade="BF"/>
+          <w:sz w:val="20"/>
+          <w:szCs w:val="20"/>
+        </w:rPr>
+        <w:t xml:space="preserve"> I am still not sure of its limitation as I still have not pushed its boundaries, hence, and I only can speculate</w:t>
+      </w:r>
+      <w:r>
+        <w:rPr>
+          <w:rFonts w:ascii="Roboto" w:eastAsia="Roboto" w:hAnsi="Roboto" w:cs="Roboto"/>
+          <w:color w:val="17365D" w:themeColor="text2" w:themeShade="BF"/>
+          <w:sz w:val="20"/>
+          <w:szCs w:val="20"/>
+        </w:rPr>
+        <w:t xml:space="preserve"> based on my research on the internet</w:t>
+      </w:r>
+      <w:r>
+        <w:rPr>
+          <w:rFonts w:ascii="Roboto" w:eastAsia="Roboto" w:hAnsi="Roboto" w:cs="Roboto"/>
+          <w:color w:val="17365D" w:themeColor="text2" w:themeShade="BF"/>
+          <w:sz w:val="20"/>
+          <w:szCs w:val="20"/>
+        </w:rPr>
+        <w:t xml:space="preserve"> –</w:t>
+      </w:r>
+      <w:r>
+        <w:rPr>
+          <w:rFonts w:ascii="Roboto" w:eastAsia="Roboto" w:hAnsi="Roboto" w:cs="Roboto"/>
+          <w:color w:val="17365D" w:themeColor="text2" w:themeShade="BF"/>
+          <w:sz w:val="20"/>
+          <w:szCs w:val="20"/>
+        </w:rPr>
+        <w:t xml:space="preserve"> </w:t>
+      </w:r>
+      <w:r>
+        <w:rPr>
+          <w:rFonts w:ascii="Roboto" w:eastAsia="Roboto" w:hAnsi="Roboto" w:cs="Roboto"/>
+          <w:color w:val="17365D" w:themeColor="text2" w:themeShade="BF"/>
+          <w:sz w:val="20"/>
+          <w:szCs w:val="20"/>
+        </w:rPr>
+        <w:t>its</w:t>
+      </w:r>
+      <w:r>
+        <w:rPr>
+          <w:rFonts w:ascii="Roboto" w:eastAsia="Roboto" w:hAnsi="Roboto" w:cs="Roboto"/>
+          <w:color w:val="17365D" w:themeColor="text2" w:themeShade="BF"/>
+          <w:sz w:val="20"/>
+          <w:szCs w:val="20"/>
+        </w:rPr>
+        <w:t xml:space="preserve"> speed, </w:t>
+      </w:r>
+      <w:r>
+        <w:rPr>
+          <w:rFonts w:ascii="Roboto" w:eastAsia="Roboto" w:hAnsi="Roboto" w:cs="Roboto"/>
+          <w:color w:val="17365D" w:themeColor="text2" w:themeShade="BF"/>
+          <w:sz w:val="20"/>
+          <w:szCs w:val="20"/>
+        </w:rPr>
+        <w:t>as it</w:t>
+      </w:r>
+      <w:r>
+        <w:rPr>
+          <w:rFonts w:ascii="Roboto" w:eastAsia="Roboto" w:hAnsi="Roboto" w:cs="Roboto"/>
+          <w:color w:val="17365D" w:themeColor="text2" w:themeShade="BF"/>
+          <w:sz w:val="20"/>
+          <w:szCs w:val="20"/>
+        </w:rPr>
+        <w:t xml:space="preserve"> can be slower than other languages for heavy computational tasks.</w:t>
+      </w:r>
+      <w:r>
+        <w:rPr>
+          <w:rFonts w:ascii="Roboto" w:eastAsia="Roboto" w:hAnsi="Roboto" w:cs="Roboto"/>
+          <w:color w:val="17365D" w:themeColor="text2" w:themeShade="BF"/>
+          <w:sz w:val="20"/>
+          <w:szCs w:val="20"/>
+        </w:rPr>
+        <w:t xml:space="preserve"> </w:t>
+      </w:r>
+      <w:r>
+        <w:rPr>
+          <w:rFonts w:ascii="Roboto" w:eastAsia="Roboto" w:hAnsi="Roboto" w:cs="Roboto"/>
+          <w:color w:val="17365D" w:themeColor="text2" w:themeShade="BF"/>
+          <w:sz w:val="20"/>
+          <w:szCs w:val="20"/>
+        </w:rPr>
+        <w:t xml:space="preserve">Memory </w:t>
+      </w:r>
+      <w:r>
+        <w:rPr>
+          <w:rFonts w:ascii="Roboto" w:eastAsia="Roboto" w:hAnsi="Roboto" w:cs="Roboto"/>
+          <w:color w:val="17365D" w:themeColor="text2" w:themeShade="BF"/>
+          <w:sz w:val="20"/>
+          <w:szCs w:val="20"/>
+        </w:rPr>
+        <w:t>u</w:t>
+      </w:r>
+      <w:r>
+        <w:rPr>
+          <w:rFonts w:ascii="Roboto" w:eastAsia="Roboto" w:hAnsi="Roboto" w:cs="Roboto"/>
+          <w:color w:val="17365D" w:themeColor="text2" w:themeShade="BF"/>
+          <w:sz w:val="20"/>
+          <w:szCs w:val="20"/>
+        </w:rPr>
+        <w:t>sage</w:t>
+      </w:r>
+      <w:r>
+        <w:rPr>
+          <w:rFonts w:ascii="Roboto" w:eastAsia="Roboto" w:hAnsi="Roboto" w:cs="Roboto"/>
+          <w:color w:val="17365D" w:themeColor="text2" w:themeShade="BF"/>
+          <w:sz w:val="20"/>
+          <w:szCs w:val="20"/>
+        </w:rPr>
+        <w:t xml:space="preserve"> - </w:t>
+      </w:r>
+      <w:r>
+        <w:rPr>
+          <w:rFonts w:ascii="Roboto" w:eastAsia="Roboto" w:hAnsi="Roboto" w:cs="Roboto"/>
+          <w:color w:val="17365D" w:themeColor="text2" w:themeShade="BF"/>
+          <w:sz w:val="20"/>
+          <w:szCs w:val="20"/>
+        </w:rPr>
+        <w:t>Python might use more memory, which can be an issue for big datasets.</w:t>
+      </w:r>
+      <w:r>
+        <w:rPr>
+          <w:rFonts w:ascii="Roboto" w:eastAsia="Roboto" w:hAnsi="Roboto" w:cs="Roboto"/>
+          <w:color w:val="17365D" w:themeColor="text2" w:themeShade="BF"/>
+          <w:sz w:val="20"/>
+          <w:szCs w:val="20"/>
+        </w:rPr>
+        <w:t xml:space="preserve"> However, it still seems that</w:t>
+      </w:r>
+      <w:r>
+        <w:rPr>
+          <w:rFonts w:ascii="Roboto" w:eastAsia="Roboto" w:hAnsi="Roboto" w:cs="Roboto"/>
+          <w:color w:val="17365D" w:themeColor="text2" w:themeShade="BF"/>
+          <w:sz w:val="20"/>
+          <w:szCs w:val="20"/>
+        </w:rPr>
+        <w:t xml:space="preserve"> Python is great for bioinformatics, data analysis, and scripting because it's easy to learn, readable, and has useful libraries like NumPy and SciPy.</w:t>
+      </w:r>
     </w:p>
     <w:p/>
     <w:p>
@@ -6033,6 +6941,7 @@
           <w:rFonts w:ascii="Roboto" w:eastAsia="Roboto" w:hAnsi="Roboto" w:cs="Roboto"/>
           <w:color w:val="434343"/>
         </w:rPr>
+        <w:lastRenderedPageBreak/>
         <w:t>Reflection Questions</w:t>
       </w:r>
     </w:p>
@@ -6285,7 +7194,6 @@
           <w:sz w:val="20"/>
           <w:szCs w:val="20"/>
         </w:rPr>
-        <w:lastRenderedPageBreak/>
         <w:t>Well done—you’ve now completed the Learning Journal for Achievement 1. As you’ll have seen, a little metacognition can go a long way!</w:t>
       </w:r>
     </w:p>
@@ -6502,6 +7410,7 @@
           <w:sz w:val="32"/>
           <w:szCs w:val="32"/>
         </w:rPr>
+        <w:lastRenderedPageBreak/>
         <w:t>Exercise 2.1: Getting Started with Django</w:t>
       </w:r>
     </w:p>
@@ -6675,7 +7584,6 @@
           <w:sz w:val="20"/>
           <w:szCs w:val="20"/>
         </w:rPr>
-        <w:lastRenderedPageBreak/>
         <w:t>Now that you’ve had an introduction to the Django framework, write down three goals you have for yourself and your learning process during this Achievement. You can reflect on the following questions if it helps:</w:t>
       </w:r>
     </w:p>
@@ -6906,6 +7814,7 @@
           <w:sz w:val="20"/>
           <w:szCs w:val="20"/>
         </w:rPr>
+        <w:lastRenderedPageBreak/>
         <w:t xml:space="preserve">Suppose you’re in an interview. The interviewer gives you their company’s website as an example, asking you to convert the website and its different parts into Django terms. How would you proceed? For this question, you can think about your dream company and look at their website for reference. </w:t>
       </w:r>
     </w:p>
@@ -7078,7 +7987,6 @@
           <w:sz w:val="20"/>
           <w:szCs w:val="20"/>
         </w:rPr>
-        <w:lastRenderedPageBreak/>
         <w:t>Discuss Django models, the “M” part of Django’s MVT architecture</w:t>
       </w:r>
     </w:p>
@@ -7389,7 +8297,6 @@
       <w:bookmarkStart w:id="39" w:name="_6xwtcaxru3ya" w:colFirst="0" w:colLast="0"/>
       <w:bookmarkEnd w:id="39"/>
       <w:r>
-        <w:lastRenderedPageBreak/>
         <w:t>Learning Goals</w:t>
       </w:r>
     </w:p>
@@ -7748,6 +8655,7 @@
           <w:sz w:val="20"/>
           <w:szCs w:val="20"/>
         </w:rPr>
+        <w:lastRenderedPageBreak/>
         <w:t xml:space="preserve">You’re now more than halfway through Achievement 2! Take a moment to reflect on your learning in the course so far. How is it going? What’s something you’re proud of so far? Is there something you’re struggling with? What do you need more practice with? You can use these notes to guide your next mentor call. </w:t>
       </w:r>
     </w:p>
@@ -7871,7 +8779,6 @@
           <w:sz w:val="20"/>
           <w:szCs w:val="20"/>
         </w:rPr>
-        <w:lastRenderedPageBreak/>
         <w:t xml:space="preserve">In your own words, write down the importance of incorporating authentication into an application. You can take an example application to explain your answer. </w:t>
       </w:r>
     </w:p>
@@ -8054,23 +8961,13 @@
                 <w:szCs w:val="20"/>
               </w:rPr>
             </w:pPr>
-            <w:proofErr w:type="gramStart"/>
             <w:r>
               <w:rPr>
                 <w:rFonts w:ascii="Roboto" w:eastAsia="Roboto" w:hAnsi="Roboto" w:cs="Roboto"/>
                 <w:sz w:val="20"/>
                 <w:szCs w:val="20"/>
               </w:rPr>
-              <w:t>authenticate(</w:t>
-            </w:r>
-            <w:proofErr w:type="gramEnd"/>
-            <w:r>
-              <w:rPr>
-                <w:rFonts w:ascii="Roboto" w:eastAsia="Roboto" w:hAnsi="Roboto" w:cs="Roboto"/>
-                <w:sz w:val="20"/>
-                <w:szCs w:val="20"/>
-              </w:rPr>
-              <w:t>)</w:t>
+              <w:t>authenticate()</w:t>
             </w:r>
           </w:p>
         </w:tc>
@@ -8120,23 +9017,13 @@
                 <w:szCs w:val="20"/>
               </w:rPr>
             </w:pPr>
-            <w:proofErr w:type="gramStart"/>
             <w:r>
               <w:rPr>
                 <w:rFonts w:ascii="Roboto" w:eastAsia="Roboto" w:hAnsi="Roboto" w:cs="Roboto"/>
                 <w:sz w:val="20"/>
                 <w:szCs w:val="20"/>
               </w:rPr>
-              <w:t>redirect(</w:t>
-            </w:r>
-            <w:proofErr w:type="gramEnd"/>
-            <w:r>
-              <w:rPr>
-                <w:rFonts w:ascii="Roboto" w:eastAsia="Roboto" w:hAnsi="Roboto" w:cs="Roboto"/>
-                <w:sz w:val="20"/>
-                <w:szCs w:val="20"/>
-              </w:rPr>
-              <w:t>)</w:t>
+              <w:t>redirect()</w:t>
             </w:r>
           </w:p>
         </w:tc>
@@ -8186,23 +9073,13 @@
                 <w:szCs w:val="20"/>
               </w:rPr>
             </w:pPr>
-            <w:proofErr w:type="gramStart"/>
             <w:r>
               <w:rPr>
                 <w:rFonts w:ascii="Roboto" w:eastAsia="Roboto" w:hAnsi="Roboto" w:cs="Roboto"/>
                 <w:sz w:val="20"/>
                 <w:szCs w:val="20"/>
               </w:rPr>
-              <w:t>include(</w:t>
-            </w:r>
-            <w:proofErr w:type="gramEnd"/>
-            <w:r>
-              <w:rPr>
-                <w:rFonts w:ascii="Roboto" w:eastAsia="Roboto" w:hAnsi="Roboto" w:cs="Roboto"/>
-                <w:sz w:val="20"/>
-                <w:szCs w:val="20"/>
-              </w:rPr>
-              <w:t>)</w:t>
+              <w:t>include()</w:t>
             </w:r>
           </w:p>
         </w:tc>
@@ -8250,6 +9127,7 @@
           <w:sz w:val="32"/>
           <w:szCs w:val="32"/>
         </w:rPr>
+        <w:lastRenderedPageBreak/>
         <w:t>Exercise 2.7: Data Analysis and Visualization in Django</w:t>
       </w:r>
     </w:p>
@@ -8527,7 +9405,6 @@
           <w:sz w:val="20"/>
           <w:szCs w:val="20"/>
         </w:rPr>
-        <w:lastRenderedPageBreak/>
         <w:t xml:space="preserve">In the Exercise, you converted your </w:t>
       </w:r>
       <w:proofErr w:type="spellStart"/>

</xml_diff>

<commit_message>
Task 1.7 Part 1
</commit_message>
<xml_diff>
--- a/1.1_learning-journal.docx
+++ b/1.1_learning-journal.docx
@@ -992,17 +992,7 @@
           <w:sz w:val="20"/>
           <w:szCs w:val="20"/>
         </w:rPr>
-        <w:t xml:space="preserve"> looks and interacts with users, while backend is concerned with server-side </w:t>
-      </w:r>
-      <w:proofErr w:type="spellStart"/>
-      <w:r>
-        <w:rPr>
-          <w:rFonts w:ascii="Roboto" w:eastAsia="Roboto" w:hAnsi="Roboto" w:cs="Roboto"/>
-          <w:color w:val="17365D" w:themeColor="text2" w:themeShade="BF"/>
-          <w:sz w:val="20"/>
-          <w:szCs w:val="20"/>
-        </w:rPr>
-        <w:t>operations</w:t>
+        <w:t xml:space="preserve"> looks and interacts with users, while backend is concerned with server-side operations</w:t>
       </w:r>
       <w:r>
         <w:rPr>
@@ -1020,17 +1010,7 @@
           <w:sz w:val="20"/>
           <w:szCs w:val="20"/>
         </w:rPr>
-        <w:t>If</w:t>
-      </w:r>
-      <w:proofErr w:type="spellEnd"/>
-      <w:r>
-        <w:rPr>
-          <w:rFonts w:ascii="Roboto" w:eastAsia="Roboto" w:hAnsi="Roboto" w:cs="Roboto"/>
-          <w:color w:val="17365D" w:themeColor="text2" w:themeShade="BF"/>
-          <w:sz w:val="20"/>
-          <w:szCs w:val="20"/>
-        </w:rPr>
-        <w:t xml:space="preserve"> I were hired for backend programming work</w:t>
+        <w:t>If I were hired for backend programming work</w:t>
       </w:r>
       <w:r>
         <w:rPr>
@@ -1583,43 +1563,7 @@
           <w:sz w:val="20"/>
           <w:szCs w:val="20"/>
         </w:rPr>
-        <w:t xml:space="preserve">Imagine you’re having a conversation with a future colleague about whether to use the </w:t>
-      </w:r>
-      <w:proofErr w:type="spellStart"/>
-      <w:r>
-        <w:rPr>
-          <w:rFonts w:ascii="Roboto" w:eastAsia="Roboto" w:hAnsi="Roboto" w:cs="Roboto"/>
-          <w:sz w:val="20"/>
-          <w:szCs w:val="20"/>
-        </w:rPr>
-        <w:t>iPython</w:t>
-      </w:r>
-      <w:proofErr w:type="spellEnd"/>
-      <w:r>
-        <w:rPr>
-          <w:rFonts w:ascii="Roboto" w:eastAsia="Roboto" w:hAnsi="Roboto" w:cs="Roboto"/>
-          <w:sz w:val="20"/>
-          <w:szCs w:val="20"/>
-        </w:rPr>
-        <w:t xml:space="preserve"> Shell instead of Python’s default shell. What reasons would you give to explain the benefits of using the </w:t>
-      </w:r>
-      <w:proofErr w:type="spellStart"/>
-      <w:r>
-        <w:rPr>
-          <w:rFonts w:ascii="Roboto" w:eastAsia="Roboto" w:hAnsi="Roboto" w:cs="Roboto"/>
-          <w:sz w:val="20"/>
-          <w:szCs w:val="20"/>
-        </w:rPr>
-        <w:t>iPython</w:t>
-      </w:r>
-      <w:proofErr w:type="spellEnd"/>
-      <w:r>
-        <w:rPr>
-          <w:rFonts w:ascii="Roboto" w:eastAsia="Roboto" w:hAnsi="Roboto" w:cs="Roboto"/>
-          <w:sz w:val="20"/>
-          <w:szCs w:val="20"/>
-        </w:rPr>
-        <w:t xml:space="preserve"> Shell over the default one?</w:t>
+        <w:t>Imagine you’re having a conversation with a future colleague about whether to use the iPython Shell instead of Python’s default shell. What reasons would you give to explain the benefits of using the iPython Shell over the default one?</w:t>
       </w:r>
     </w:p>
     <w:p>
@@ -1639,27 +1583,7 @@
           <w:sz w:val="20"/>
           <w:szCs w:val="20"/>
         </w:rPr>
-        <w:t xml:space="preserve">So, when talking with a future colleague, I'd say that the </w:t>
-      </w:r>
-      <w:proofErr w:type="spellStart"/>
-      <w:r>
-        <w:rPr>
-          <w:rFonts w:ascii="Roboto" w:eastAsia="Roboto" w:hAnsi="Roboto" w:cs="Roboto"/>
-          <w:color w:val="17365D" w:themeColor="text2" w:themeShade="BF"/>
-          <w:sz w:val="20"/>
-          <w:szCs w:val="20"/>
-        </w:rPr>
-        <w:t>iPython</w:t>
-      </w:r>
-      <w:proofErr w:type="spellEnd"/>
-      <w:r>
-        <w:rPr>
-          <w:rFonts w:ascii="Roboto" w:eastAsia="Roboto" w:hAnsi="Roboto" w:cs="Roboto"/>
-          <w:color w:val="17365D" w:themeColor="text2" w:themeShade="BF"/>
-          <w:sz w:val="20"/>
-          <w:szCs w:val="20"/>
-        </w:rPr>
-        <w:t xml:space="preserve"> Shell is better than Python's default shell for a few reasons. Firstly, it's more interactive and user-friendly. You get features like auto-completion and syntax highlighting, which can help you write code more efficiently. Also, it allows you to access the history of your commands, making it easier to see what you've done. Oh, and you can run shell commands directly, which is quite handy.</w:t>
+        <w:t>So, when talking with a future colleague, I'd say that the iPython Shell is better than Python's default shell for a few reasons. Firstly, it's more interactive and user-friendly. You get features like auto-completion and syntax highlighting, which can help you write code more efficiently. Also, it allows you to access the history of your commands, making it easier to see what you've done. Oh, and you can run shell commands directly, which is quite handy.</w:t>
       </w:r>
     </w:p>
     <w:p>
@@ -2633,9 +2557,16 @@
           <w:szCs w:val="20"/>
           <w:shd w:val="clear" w:color="auto" w:fill="F9F2F4"/>
         </w:rPr>
-        <w:t>if-</w:t>
-      </w:r>
-      <w:proofErr w:type="spellStart"/>
+        <w:t>if-elif-else</w:t>
+      </w:r>
+      <w:r>
+        <w:rPr>
+          <w:rFonts w:ascii="Roboto" w:eastAsia="Roboto" w:hAnsi="Roboto" w:cs="Roboto"/>
+          <w:sz w:val="20"/>
+          <w:szCs w:val="20"/>
+        </w:rPr>
+        <w:t xml:space="preserve"> statements to run different tasks based on conditions that you define. Now practice that skill by writing a script for a simple travel app using an </w:t>
+      </w:r>
       <w:r>
         <w:rPr>
           <w:rFonts w:ascii="Roboto" w:eastAsia="Roboto" w:hAnsi="Roboto" w:cs="Roboto"/>
@@ -2645,62 +2576,7 @@
           <w:szCs w:val="20"/>
           <w:shd w:val="clear" w:color="auto" w:fill="F9F2F4"/>
         </w:rPr>
-        <w:t>elif</w:t>
-      </w:r>
-      <w:proofErr w:type="spellEnd"/>
-      <w:r>
-        <w:rPr>
-          <w:rFonts w:ascii="Roboto" w:eastAsia="Roboto" w:hAnsi="Roboto" w:cs="Roboto"/>
-          <w:b/>
-          <w:color w:val="C7254E"/>
-          <w:sz w:val="20"/>
-          <w:szCs w:val="20"/>
-          <w:shd w:val="clear" w:color="auto" w:fill="F9F2F4"/>
-        </w:rPr>
-        <w:t>-else</w:t>
-      </w:r>
-      <w:r>
-        <w:rPr>
-          <w:rFonts w:ascii="Roboto" w:eastAsia="Roboto" w:hAnsi="Roboto" w:cs="Roboto"/>
-          <w:sz w:val="20"/>
-          <w:szCs w:val="20"/>
-        </w:rPr>
-        <w:t xml:space="preserve"> statements to run different tasks based on conditions that you define. Now practice that skill by writing a script for a simple travel app using an </w:t>
-      </w:r>
-      <w:r>
-        <w:rPr>
-          <w:rFonts w:ascii="Roboto" w:eastAsia="Roboto" w:hAnsi="Roboto" w:cs="Roboto"/>
-          <w:b/>
-          <w:color w:val="C7254E"/>
-          <w:sz w:val="20"/>
-          <w:szCs w:val="20"/>
-          <w:shd w:val="clear" w:color="auto" w:fill="F9F2F4"/>
-        </w:rPr>
-        <w:t>if-</w:t>
-      </w:r>
-      <w:proofErr w:type="spellStart"/>
-      <w:r>
-        <w:rPr>
-          <w:rFonts w:ascii="Roboto" w:eastAsia="Roboto" w:hAnsi="Roboto" w:cs="Roboto"/>
-          <w:b/>
-          <w:color w:val="C7254E"/>
-          <w:sz w:val="20"/>
-          <w:szCs w:val="20"/>
-          <w:shd w:val="clear" w:color="auto" w:fill="F9F2F4"/>
-        </w:rPr>
-        <w:t>elif</w:t>
-      </w:r>
-      <w:proofErr w:type="spellEnd"/>
-      <w:r>
-        <w:rPr>
-          <w:rFonts w:ascii="Roboto" w:eastAsia="Roboto" w:hAnsi="Roboto" w:cs="Roboto"/>
-          <w:b/>
-          <w:color w:val="C7254E"/>
-          <w:sz w:val="20"/>
-          <w:szCs w:val="20"/>
-          <w:shd w:val="clear" w:color="auto" w:fill="F9F2F4"/>
-        </w:rPr>
-        <w:t>-else</w:t>
+        <w:t>if-elif-else</w:t>
       </w:r>
       <w:r>
         <w:rPr>
@@ -3000,7 +2876,6 @@
                 <w:shd w:val="clear" w:color="auto" w:fill="272822"/>
               </w:rPr>
             </w:pPr>
-            <w:proofErr w:type="spellStart"/>
             <w:r>
               <w:rPr>
                 <w:rFonts w:ascii="Roboto" w:eastAsia="Roboto" w:hAnsi="Roboto" w:cs="Roboto"/>
@@ -3009,18 +2884,7 @@
                 <w:szCs w:val="20"/>
                 <w:shd w:val="clear" w:color="auto" w:fill="272822"/>
               </w:rPr>
-              <w:t>user_input</w:t>
-            </w:r>
-            <w:proofErr w:type="spellEnd"/>
-            <w:r>
-              <w:rPr>
-                <w:rFonts w:ascii="Roboto" w:eastAsia="Roboto" w:hAnsi="Roboto" w:cs="Roboto"/>
-                <w:color w:val="DDDDDD"/>
-                <w:sz w:val="20"/>
-                <w:szCs w:val="20"/>
-                <w:shd w:val="clear" w:color="auto" w:fill="272822"/>
-              </w:rPr>
-              <w:t xml:space="preserve"> = input("Where do you want to travel? ")</w:t>
+              <w:t>user_input = input("Where do you want to travel? ")</w:t>
             </w:r>
           </w:p>
           <w:p>
@@ -3076,29 +2940,7 @@
                 <w:szCs w:val="20"/>
                 <w:shd w:val="clear" w:color="auto" w:fill="272822"/>
               </w:rPr>
-              <w:t xml:space="preserve">if </w:t>
-            </w:r>
-            <w:proofErr w:type="spellStart"/>
-            <w:r>
-              <w:rPr>
-                <w:rFonts w:ascii="Roboto" w:eastAsia="Roboto" w:hAnsi="Roboto" w:cs="Roboto"/>
-                <w:color w:val="DDDDDD"/>
-                <w:sz w:val="20"/>
-                <w:szCs w:val="20"/>
-                <w:shd w:val="clear" w:color="auto" w:fill="272822"/>
-              </w:rPr>
-              <w:t>user_input</w:t>
-            </w:r>
-            <w:proofErr w:type="spellEnd"/>
-            <w:r>
-              <w:rPr>
-                <w:rFonts w:ascii="Roboto" w:eastAsia="Roboto" w:hAnsi="Roboto" w:cs="Roboto"/>
-                <w:color w:val="DDDDDD"/>
-                <w:sz w:val="20"/>
-                <w:szCs w:val="20"/>
-                <w:shd w:val="clear" w:color="auto" w:fill="272822"/>
-              </w:rPr>
-              <w:t xml:space="preserve"> in destinations:</w:t>
+              <w:t>if user_input in destinations:</w:t>
             </w:r>
           </w:p>
           <w:p>
@@ -3130,29 +2972,7 @@
                 <w:szCs w:val="20"/>
                 <w:shd w:val="clear" w:color="auto" w:fill="272822"/>
               </w:rPr>
-              <w:t xml:space="preserve">"Enjoy your stay in " + </w:t>
-            </w:r>
-            <w:proofErr w:type="spellStart"/>
-            <w:r>
-              <w:rPr>
-                <w:rFonts w:ascii="Roboto" w:eastAsia="Roboto" w:hAnsi="Roboto" w:cs="Roboto"/>
-                <w:color w:val="DDDDDD"/>
-                <w:sz w:val="20"/>
-                <w:szCs w:val="20"/>
-                <w:shd w:val="clear" w:color="auto" w:fill="272822"/>
-              </w:rPr>
-              <w:t>user_input</w:t>
-            </w:r>
-            <w:proofErr w:type="spellEnd"/>
-            <w:r>
-              <w:rPr>
-                <w:rFonts w:ascii="Roboto" w:eastAsia="Roboto" w:hAnsi="Roboto" w:cs="Roboto"/>
-                <w:color w:val="DDDDDD"/>
-                <w:sz w:val="20"/>
-                <w:szCs w:val="20"/>
-                <w:shd w:val="clear" w:color="auto" w:fill="272822"/>
-              </w:rPr>
-              <w:t xml:space="preserve"> + "!"</w:t>
+              <w:t>"Enjoy your stay in " + user_input + "!"</w:t>
             </w:r>
             <w:r>
               <w:rPr>
@@ -3324,27 +3144,7 @@
           <w:sz w:val="20"/>
           <w:szCs w:val="20"/>
         </w:rPr>
-        <w:t xml:space="preserve">Logical operators in Python are used to perform logical operations on </w:t>
-      </w:r>
-      <w:proofErr w:type="spellStart"/>
-      <w:r>
-        <w:rPr>
-          <w:rFonts w:ascii="Roboto" w:eastAsia="Roboto" w:hAnsi="Roboto" w:cs="Roboto"/>
-          <w:color w:val="17365D" w:themeColor="text2" w:themeShade="BF"/>
-          <w:sz w:val="20"/>
-          <w:szCs w:val="20"/>
-        </w:rPr>
-        <w:t>boolean</w:t>
-      </w:r>
-      <w:proofErr w:type="spellEnd"/>
-      <w:r>
-        <w:rPr>
-          <w:rFonts w:ascii="Roboto" w:eastAsia="Roboto" w:hAnsi="Roboto" w:cs="Roboto"/>
-          <w:color w:val="17365D" w:themeColor="text2" w:themeShade="BF"/>
-          <w:sz w:val="20"/>
-          <w:szCs w:val="20"/>
-        </w:rPr>
-        <w:t xml:space="preserve"> values (True and False). There are three main logical operators:</w:t>
+        <w:t>Logical operators in Python are used to perform logical operations on boolean values (True and False). There are three main logical operators:</w:t>
       </w:r>
     </w:p>
     <w:p>
@@ -3486,7 +3286,6 @@
           <w:szCs w:val="20"/>
         </w:rPr>
       </w:pPr>
-      <w:proofErr w:type="spellStart"/>
       <w:r>
         <w:rPr>
           <w:rFonts w:ascii="Roboto" w:eastAsia="Roboto" w:hAnsi="Roboto" w:cs="Roboto"/>
@@ -3497,7 +3296,6 @@
         </w:rPr>
         <w:t>not</w:t>
       </w:r>
-      <w:proofErr w:type="spellEnd"/>
       <w:r>
         <w:rPr>
           <w:rFonts w:ascii="Roboto" w:eastAsia="Roboto" w:hAnsi="Roboto" w:cs="Roboto"/>
@@ -4081,7 +3879,6 @@
         </w:rPr>
         <w:t xml:space="preserve">In this Exercise you learned about the pickling process with the </w:t>
       </w:r>
-      <w:proofErr w:type="spellStart"/>
       <w:r>
         <w:rPr>
           <w:rFonts w:ascii="Roboto" w:eastAsia="Roboto" w:hAnsi="Roboto" w:cs="Roboto"/>
@@ -4091,19 +3888,7 @@
           <w:szCs w:val="20"/>
           <w:shd w:val="clear" w:color="auto" w:fill="F9F2F4"/>
         </w:rPr>
-        <w:t>pickle.dump</w:t>
-      </w:r>
-      <w:proofErr w:type="spellEnd"/>
-      <w:r>
-        <w:rPr>
-          <w:rFonts w:ascii="Roboto" w:eastAsia="Roboto" w:hAnsi="Roboto" w:cs="Roboto"/>
-          <w:b/>
-          <w:color w:val="C7254E"/>
-          <w:sz w:val="20"/>
-          <w:szCs w:val="20"/>
-          <w:shd w:val="clear" w:color="auto" w:fill="F9F2F4"/>
-        </w:rPr>
-        <w:t>()</w:t>
+        <w:t>pickle.dump()</w:t>
       </w:r>
       <w:r>
         <w:rPr>
@@ -4212,27 +3997,7 @@
           <w:sz w:val="20"/>
           <w:szCs w:val="20"/>
         </w:rPr>
-        <w:t xml:space="preserve">You can use the </w:t>
-      </w:r>
-      <w:proofErr w:type="spellStart"/>
-      <w:r>
-        <w:rPr>
-          <w:rFonts w:ascii="Roboto" w:eastAsia="Roboto" w:hAnsi="Roboto" w:cs="Roboto"/>
-          <w:color w:val="17365D" w:themeColor="text2" w:themeShade="BF"/>
-          <w:sz w:val="20"/>
-          <w:szCs w:val="20"/>
-        </w:rPr>
-        <w:t>os.getcwd</w:t>
-      </w:r>
-      <w:proofErr w:type="spellEnd"/>
-      <w:r>
-        <w:rPr>
-          <w:rFonts w:ascii="Roboto" w:eastAsia="Roboto" w:hAnsi="Roboto" w:cs="Roboto"/>
-          <w:color w:val="17365D" w:themeColor="text2" w:themeShade="BF"/>
-          <w:sz w:val="20"/>
-          <w:szCs w:val="20"/>
-        </w:rPr>
-        <w:t xml:space="preserve">() function in </w:t>
+        <w:t xml:space="preserve">You can use the os.getcwd() function in </w:t>
       </w:r>
       <w:r>
         <w:rPr>
@@ -4250,27 +4015,7 @@
           <w:sz w:val="20"/>
           <w:szCs w:val="20"/>
         </w:rPr>
-        <w:t xml:space="preserve">ython to figure out the name of the folder you're currently in. It gives you the folder's name in plain text. If you want to go to a different folder, you can use </w:t>
-      </w:r>
-      <w:proofErr w:type="spellStart"/>
-      <w:r>
-        <w:rPr>
-          <w:rFonts w:ascii="Roboto" w:eastAsia="Roboto" w:hAnsi="Roboto" w:cs="Roboto"/>
-          <w:color w:val="17365D" w:themeColor="text2" w:themeShade="BF"/>
-          <w:sz w:val="20"/>
-          <w:szCs w:val="20"/>
-        </w:rPr>
-        <w:t>os.chdir</w:t>
-      </w:r>
-      <w:proofErr w:type="spellEnd"/>
-      <w:r>
-        <w:rPr>
-          <w:rFonts w:ascii="Roboto" w:eastAsia="Roboto" w:hAnsi="Roboto" w:cs="Roboto"/>
-          <w:color w:val="17365D" w:themeColor="text2" w:themeShade="BF"/>
-          <w:sz w:val="20"/>
-          <w:szCs w:val="20"/>
-        </w:rPr>
-        <w:t>(path), where path is the name of the folder you want to go to.</w:t>
+        <w:t>ython to figure out the name of the folder you're currently in. It gives you the folder's name in plain text. If you want to go to a different folder, you can use os.chdir(path), where path is the name of the folder you want to go to.</w:t>
       </w:r>
     </w:p>
     <w:p>
@@ -4430,7 +4175,6 @@
         </w:rPr>
         <w:t xml:space="preserve">ython I've encountered my fair share of challenges. Googling and seeking </w:t>
       </w:r>
-      <w:proofErr w:type="spellStart"/>
       <w:r>
         <w:rPr>
           <w:rFonts w:ascii="Roboto" w:eastAsia="Roboto" w:hAnsi="Roboto" w:cs="Roboto"/>
@@ -4447,17 +4191,7 @@
           <w:sz w:val="20"/>
           <w:szCs w:val="20"/>
         </w:rPr>
-        <w:t>hatGPT's</w:t>
-      </w:r>
-      <w:proofErr w:type="spellEnd"/>
-      <w:r>
-        <w:rPr>
-          <w:rFonts w:ascii="Roboto" w:eastAsia="Roboto" w:hAnsi="Roboto" w:cs="Roboto"/>
-          <w:color w:val="17365D" w:themeColor="text2" w:themeShade="BF"/>
-          <w:sz w:val="20"/>
-          <w:szCs w:val="20"/>
-        </w:rPr>
-        <w:t xml:space="preserve"> assistance have become regular parts of my learning process, but I've come to realize that it's perfectly normal. Despite the struggles my optimism and curiosity drive me to continue learning. The prospect of building a real app keeps me motivated, and I'm genuinely excited to see where this course will lead me.</w:t>
+        <w:t>hatGPT's assistance have become regular parts of my learning process, but I've come to realize that it's perfectly normal. Despite the struggles my optimism and curiosity drive me to continue learning. The prospect of building a real app keeps me motivated, and I'm genuinely excited to see where this course will lead me.</w:t>
       </w:r>
     </w:p>
     <w:p>
@@ -4709,87 +4443,7 @@
           <w:sz w:val="20"/>
           <w:szCs w:val="20"/>
         </w:rPr>
-        <w:t>biochemistry. It has attributes like "</w:t>
-      </w:r>
-      <w:proofErr w:type="spellStart"/>
-      <w:r>
-        <w:rPr>
-          <w:rFonts w:ascii="Roboto" w:eastAsia="Roboto" w:hAnsi="Roboto" w:cs="Roboto"/>
-          <w:color w:val="17365D" w:themeColor="text2" w:themeShade="BF"/>
-          <w:sz w:val="20"/>
-          <w:szCs w:val="20"/>
-        </w:rPr>
-        <w:t>chemical_formula</w:t>
-      </w:r>
-      <w:proofErr w:type="spellEnd"/>
-      <w:r>
-        <w:rPr>
-          <w:rFonts w:ascii="Roboto" w:eastAsia="Roboto" w:hAnsi="Roboto" w:cs="Roboto"/>
-          <w:color w:val="17365D" w:themeColor="text2" w:themeShade="BF"/>
-          <w:sz w:val="20"/>
-          <w:szCs w:val="20"/>
-        </w:rPr>
-        <w:t>," "</w:t>
-      </w:r>
-      <w:proofErr w:type="spellStart"/>
-      <w:r>
-        <w:rPr>
-          <w:rFonts w:ascii="Roboto" w:eastAsia="Roboto" w:hAnsi="Roboto" w:cs="Roboto"/>
-          <w:color w:val="17365D" w:themeColor="text2" w:themeShade="BF"/>
-          <w:sz w:val="20"/>
-          <w:szCs w:val="20"/>
-        </w:rPr>
-        <w:t>molecular_weight</w:t>
-      </w:r>
-      <w:proofErr w:type="spellEnd"/>
-      <w:r>
-        <w:rPr>
-          <w:rFonts w:ascii="Roboto" w:eastAsia="Roboto" w:hAnsi="Roboto" w:cs="Roboto"/>
-          <w:color w:val="17365D" w:themeColor="text2" w:themeShade="BF"/>
-          <w:sz w:val="20"/>
-          <w:szCs w:val="20"/>
-        </w:rPr>
-        <w:t>," and "</w:t>
-      </w:r>
-      <w:proofErr w:type="spellStart"/>
-      <w:r>
-        <w:rPr>
-          <w:rFonts w:ascii="Roboto" w:eastAsia="Roboto" w:hAnsi="Roboto" w:cs="Roboto"/>
-          <w:color w:val="17365D" w:themeColor="text2" w:themeShade="BF"/>
-          <w:sz w:val="20"/>
-          <w:szCs w:val="20"/>
-        </w:rPr>
-        <w:t>pH_stability</w:t>
-      </w:r>
-      <w:proofErr w:type="spellEnd"/>
-      <w:r>
-        <w:rPr>
-          <w:rFonts w:ascii="Roboto" w:eastAsia="Roboto" w:hAnsi="Roboto" w:cs="Roboto"/>
-          <w:color w:val="17365D" w:themeColor="text2" w:themeShade="BF"/>
-          <w:sz w:val="20"/>
-          <w:szCs w:val="20"/>
-        </w:rPr>
-        <w:t>," and methods like "react" and "</w:t>
-      </w:r>
-      <w:proofErr w:type="spellStart"/>
-      <w:r>
-        <w:rPr>
-          <w:rFonts w:ascii="Roboto" w:eastAsia="Roboto" w:hAnsi="Roboto" w:cs="Roboto"/>
-          <w:color w:val="17365D" w:themeColor="text2" w:themeShade="BF"/>
-          <w:sz w:val="20"/>
-          <w:szCs w:val="20"/>
-        </w:rPr>
-        <w:t>bind_to_substrate</w:t>
-      </w:r>
-      <w:proofErr w:type="spellEnd"/>
-      <w:r>
-        <w:rPr>
-          <w:rFonts w:ascii="Roboto" w:eastAsia="Roboto" w:hAnsi="Roboto" w:cs="Roboto"/>
-          <w:color w:val="17365D" w:themeColor="text2" w:themeShade="BF"/>
-          <w:sz w:val="20"/>
-          <w:szCs w:val="20"/>
-        </w:rPr>
-        <w:t>." An object of the "Molecule" class could represent glucose with attributes "C</w:t>
+        <w:t>biochemistry. It has attributes like "chemical_formula," "molecular_weight," and "pH_stability," and methods like "react" and "bind_to_substrate." An object of the "Molecule" class could represent glucose with attributes "C</w:t>
       </w:r>
       <w:r>
         <w:rPr>
@@ -4856,47 +4510,7 @@
           <w:szCs w:val="20"/>
         </w:rPr>
         <w:lastRenderedPageBreak/>
-        <w:t>you call "</w:t>
-      </w:r>
-      <w:proofErr w:type="spellStart"/>
-      <w:r>
-        <w:rPr>
-          <w:rFonts w:ascii="Roboto" w:eastAsia="Roboto" w:hAnsi="Roboto" w:cs="Roboto"/>
-          <w:color w:val="17365D" w:themeColor="text2" w:themeShade="BF"/>
-          <w:sz w:val="20"/>
-          <w:szCs w:val="20"/>
-        </w:rPr>
-        <w:t>glucose.react</w:t>
-      </w:r>
-      <w:proofErr w:type="spellEnd"/>
-      <w:r>
-        <w:rPr>
-          <w:rFonts w:ascii="Roboto" w:eastAsia="Roboto" w:hAnsi="Roboto" w:cs="Roboto"/>
-          <w:color w:val="17365D" w:themeColor="text2" w:themeShade="BF"/>
-          <w:sz w:val="20"/>
-          <w:szCs w:val="20"/>
-        </w:rPr>
-        <w:t>()" or "</w:t>
-      </w:r>
-      <w:proofErr w:type="spellStart"/>
-      <w:r>
-        <w:rPr>
-          <w:rFonts w:ascii="Roboto" w:eastAsia="Roboto" w:hAnsi="Roboto" w:cs="Roboto"/>
-          <w:color w:val="17365D" w:themeColor="text2" w:themeShade="BF"/>
-          <w:sz w:val="20"/>
-          <w:szCs w:val="20"/>
-        </w:rPr>
-        <w:t>glucose.bind_to_substrate</w:t>
-      </w:r>
-      <w:proofErr w:type="spellEnd"/>
-      <w:r>
-        <w:rPr>
-          <w:rFonts w:ascii="Roboto" w:eastAsia="Roboto" w:hAnsi="Roboto" w:cs="Roboto"/>
-          <w:color w:val="17365D" w:themeColor="text2" w:themeShade="BF"/>
-          <w:sz w:val="20"/>
-          <w:szCs w:val="20"/>
-        </w:rPr>
-        <w:t>()," it simulates the respective biochemical reactions for glucose.</w:t>
+        <w:t>you call "glucose.react()" or "glucose.bind_to_substrate()," it simulates the respective biochemical reactions for glucose.</w:t>
       </w:r>
       <w:r>
         <w:rPr>
@@ -6314,17 +5928,7 @@
           <w:sz w:val="20"/>
           <w:szCs w:val="20"/>
         </w:rPr>
-        <w:t xml:space="preserve">need a light and </w:t>
-      </w:r>
-      <w:proofErr w:type="spellStart"/>
-      <w:r>
-        <w:rPr>
-          <w:rFonts w:ascii="Roboto" w:eastAsia="Roboto" w:hAnsi="Roboto" w:cs="Roboto"/>
-          <w:color w:val="17365D" w:themeColor="text2" w:themeShade="BF"/>
-          <w:sz w:val="20"/>
-          <w:szCs w:val="20"/>
-        </w:rPr>
-        <w:t>self</w:t>
+        <w:t>need a light and self</w:t>
       </w:r>
       <w:r>
         <w:rPr>
@@ -6342,17 +5946,7 @@
           <w:sz w:val="20"/>
           <w:szCs w:val="20"/>
         </w:rPr>
-        <w:t>contained</w:t>
-      </w:r>
-      <w:proofErr w:type="spellEnd"/>
-      <w:r>
-        <w:rPr>
-          <w:rFonts w:ascii="Roboto" w:eastAsia="Roboto" w:hAnsi="Roboto" w:cs="Roboto"/>
-          <w:color w:val="17365D" w:themeColor="text2" w:themeShade="BF"/>
-          <w:sz w:val="20"/>
-          <w:szCs w:val="20"/>
-        </w:rPr>
-        <w:t xml:space="preserve"> database for </w:t>
+        <w:t xml:space="preserve">contained database for </w:t>
       </w:r>
       <w:r>
         <w:rPr>
@@ -6973,6 +6567,62 @@
           <w:szCs w:val="20"/>
         </w:rPr>
         <w:t>What is an Object Relational Mapper and what are the advantages of using one?</w:t>
+      </w:r>
+    </w:p>
+    <w:p>
+      <w:pPr>
+        <w:ind w:left="1134"/>
+        <w:rPr>
+          <w:rFonts w:ascii="Roboto" w:eastAsia="Roboto" w:hAnsi="Roboto" w:cs="Roboto"/>
+          <w:color w:val="17365D" w:themeColor="text2" w:themeShade="BF"/>
+          <w:sz w:val="20"/>
+          <w:szCs w:val="20"/>
+        </w:rPr>
+      </w:pPr>
+      <w:r>
+        <w:rPr>
+          <w:rFonts w:ascii="Roboto" w:eastAsia="Roboto" w:hAnsi="Roboto" w:cs="Roboto"/>
+          <w:color w:val="17365D" w:themeColor="text2" w:themeShade="BF"/>
+          <w:sz w:val="20"/>
+          <w:szCs w:val="20"/>
+        </w:rPr>
+        <w:t>ORM is like a helper tool for talking to a database from a programming language. It</w:t>
+      </w:r>
+      <w:r>
+        <w:rPr>
+          <w:rFonts w:ascii="Roboto" w:eastAsia="Roboto" w:hAnsi="Roboto" w:cs="Roboto"/>
+          <w:color w:val="17365D" w:themeColor="text2" w:themeShade="BF"/>
+          <w:sz w:val="20"/>
+          <w:szCs w:val="20"/>
+        </w:rPr>
+        <w:t xml:space="preserve"> is</w:t>
+      </w:r>
+      <w:r>
+        <w:rPr>
+          <w:rFonts w:ascii="Roboto" w:eastAsia="Roboto" w:hAnsi="Roboto" w:cs="Roboto"/>
+          <w:color w:val="17365D" w:themeColor="text2" w:themeShade="BF"/>
+          <w:sz w:val="20"/>
+          <w:szCs w:val="20"/>
+        </w:rPr>
+        <w:t xml:space="preserve"> a bit like a translator that helps your program understand the database. It turns database tables into objects that your program can understand. This makes your code simpler and safer because it helps prevent problems with the database. </w:t>
+      </w:r>
+      <w:r>
+        <w:rPr>
+          <w:rFonts w:ascii="Roboto" w:eastAsia="Roboto" w:hAnsi="Roboto" w:cs="Roboto"/>
+          <w:color w:val="17365D" w:themeColor="text2" w:themeShade="BF"/>
+          <w:sz w:val="20"/>
+          <w:szCs w:val="20"/>
+        </w:rPr>
+        <w:t>To sum up</w:t>
+      </w:r>
+      <w:r>
+        <w:rPr>
+          <w:rFonts w:ascii="Roboto" w:eastAsia="Roboto" w:hAnsi="Roboto" w:cs="Roboto"/>
+          <w:color w:val="17365D" w:themeColor="text2" w:themeShade="BF"/>
+          <w:sz w:val="20"/>
+          <w:szCs w:val="20"/>
+        </w:rPr>
+        <w:t>, it makes talking to databases in Python much easier and safer.</w:t>
       </w:r>
     </w:p>
     <w:p>
@@ -7410,7 +7060,6 @@
           <w:sz w:val="32"/>
           <w:szCs w:val="32"/>
         </w:rPr>
-        <w:lastRenderedPageBreak/>
         <w:t>Exercise 2.1: Getting Started with Django</w:t>
       </w:r>
     </w:p>
@@ -7814,7 +7463,6 @@
           <w:sz w:val="20"/>
           <w:szCs w:val="20"/>
         </w:rPr>
-        <w:lastRenderedPageBreak/>
         <w:t xml:space="preserve">Suppose you’re in an interview. The interviewer gives you their company’s website as an example, asking you to convert the website and its different parts into Django terms. How would you proceed? For this question, you can think about your dream company and look at their website for reference. </w:t>
       </w:r>
     </w:p>
@@ -7842,27 +7490,7 @@
           <w:sz w:val="20"/>
           <w:szCs w:val="20"/>
         </w:rPr>
-        <w:t xml:space="preserve">Hint: In the Exercise, you saw the example of the </w:t>
-      </w:r>
-      <w:proofErr w:type="spellStart"/>
-      <w:r>
-        <w:rPr>
-          <w:rFonts w:ascii="Roboto" w:eastAsia="Roboto" w:hAnsi="Roboto" w:cs="Roboto"/>
-          <w:i/>
-          <w:sz w:val="20"/>
-          <w:szCs w:val="20"/>
-        </w:rPr>
-        <w:t>CareerFoundry</w:t>
-      </w:r>
-      <w:proofErr w:type="spellEnd"/>
-      <w:r>
-        <w:rPr>
-          <w:rFonts w:ascii="Roboto" w:eastAsia="Roboto" w:hAnsi="Roboto" w:cs="Roboto"/>
-          <w:i/>
-          <w:sz w:val="20"/>
-          <w:szCs w:val="20"/>
-        </w:rPr>
-        <w:t xml:space="preserve"> website in the Project and Apps section.</w:t>
+        <w:t>Hint: In the Exercise, you saw the example of the CareerFoundry website in the Project and Apps section.</w:t>
       </w:r>
       <w:r>
         <w:rPr>
@@ -8112,6 +7740,7 @@
       <w:bookmarkStart w:id="36" w:name="_q1on8g99u4lp" w:colFirst="0" w:colLast="0"/>
       <w:bookmarkEnd w:id="36"/>
       <w:r>
+        <w:lastRenderedPageBreak/>
         <w:t>Learning Goals</w:t>
       </w:r>
     </w:p>
@@ -8544,7 +8173,6 @@
                 <w:szCs w:val="20"/>
               </w:rPr>
             </w:pPr>
-            <w:proofErr w:type="spellStart"/>
             <w:r>
               <w:rPr>
                 <w:rFonts w:ascii="Roboto" w:eastAsia="Roboto" w:hAnsi="Roboto" w:cs="Roboto"/>
@@ -8553,7 +8181,6 @@
               </w:rPr>
               <w:t>ListView</w:t>
             </w:r>
-            <w:proofErr w:type="spellEnd"/>
           </w:p>
         </w:tc>
         <w:tc>
@@ -8602,16 +8229,15 @@
                 <w:szCs w:val="20"/>
               </w:rPr>
             </w:pPr>
-            <w:proofErr w:type="spellStart"/>
             <w:r>
               <w:rPr>
                 <w:rFonts w:ascii="Roboto" w:eastAsia="Roboto" w:hAnsi="Roboto" w:cs="Roboto"/>
                 <w:sz w:val="20"/>
                 <w:szCs w:val="20"/>
               </w:rPr>
+              <w:lastRenderedPageBreak/>
               <w:t>DetailView</w:t>
             </w:r>
-            <w:proofErr w:type="spellEnd"/>
           </w:p>
         </w:tc>
         <w:tc>
@@ -8655,7 +8281,6 @@
           <w:sz w:val="20"/>
           <w:szCs w:val="20"/>
         </w:rPr>
-        <w:lastRenderedPageBreak/>
         <w:t xml:space="preserve">You’re now more than halfway through Achievement 2! Take a moment to reflect on your learning in the course so far. How is it going? What’s something you’re proud of so far? Is there something you’re struggling with? What do you need more practice with? You can use these notes to guide your next mentor call. </w:t>
       </w:r>
     </w:p>
@@ -9127,7 +8752,6 @@
           <w:sz w:val="32"/>
           <w:szCs w:val="32"/>
         </w:rPr>
-        <w:lastRenderedPageBreak/>
         <w:t>Exercise 2.7: Data Analysis and Visualization in Django</w:t>
       </w:r>
     </w:p>
@@ -9194,43 +8818,7 @@
           <w:sz w:val="20"/>
           <w:szCs w:val="20"/>
         </w:rPr>
-        <w:t xml:space="preserve">Use </w:t>
-      </w:r>
-      <w:proofErr w:type="spellStart"/>
-      <w:r>
-        <w:rPr>
-          <w:rFonts w:ascii="Roboto" w:eastAsia="Roboto" w:hAnsi="Roboto" w:cs="Roboto"/>
-          <w:sz w:val="20"/>
-          <w:szCs w:val="20"/>
-        </w:rPr>
-        <w:t>QuerySet</w:t>
-      </w:r>
-      <w:proofErr w:type="spellEnd"/>
-      <w:r>
-        <w:rPr>
-          <w:rFonts w:ascii="Roboto" w:eastAsia="Roboto" w:hAnsi="Roboto" w:cs="Roboto"/>
-          <w:sz w:val="20"/>
-          <w:szCs w:val="20"/>
-        </w:rPr>
-        <w:t xml:space="preserve"> API, </w:t>
-      </w:r>
-      <w:proofErr w:type="spellStart"/>
-      <w:r>
-        <w:rPr>
-          <w:rFonts w:ascii="Roboto" w:eastAsia="Roboto" w:hAnsi="Roboto" w:cs="Roboto"/>
-          <w:sz w:val="20"/>
-          <w:szCs w:val="20"/>
-        </w:rPr>
-        <w:t>DataFrames</w:t>
-      </w:r>
-      <w:proofErr w:type="spellEnd"/>
-      <w:r>
-        <w:rPr>
-          <w:rFonts w:ascii="Roboto" w:eastAsia="Roboto" w:hAnsi="Roboto" w:cs="Roboto"/>
-          <w:sz w:val="20"/>
-          <w:szCs w:val="20"/>
-        </w:rPr>
-        <w:t xml:space="preserve"> (with pandas), and plotting libraries (with matplotlib)</w:t>
+        <w:t>Use QuerySet API, DataFrames (with pandas), and plotting libraries (with matplotlib)</w:t>
       </w:r>
     </w:p>
     <w:p/>
@@ -9270,25 +8858,7 @@
           <w:sz w:val="20"/>
           <w:szCs w:val="20"/>
         </w:rPr>
-        <w:t xml:space="preserve">Consider your favorite website/application (you can also take </w:t>
-      </w:r>
-      <w:proofErr w:type="spellStart"/>
-      <w:r>
-        <w:rPr>
-          <w:rFonts w:ascii="Roboto" w:eastAsia="Roboto" w:hAnsi="Roboto" w:cs="Roboto"/>
-          <w:sz w:val="20"/>
-          <w:szCs w:val="20"/>
-        </w:rPr>
-        <w:t>CareerFoundry</w:t>
-      </w:r>
-      <w:proofErr w:type="spellEnd"/>
-      <w:r>
-        <w:rPr>
-          <w:rFonts w:ascii="Roboto" w:eastAsia="Roboto" w:hAnsi="Roboto" w:cs="Roboto"/>
-          <w:sz w:val="20"/>
-          <w:szCs w:val="20"/>
-        </w:rPr>
-        <w:t xml:space="preserve">). Think about the various data that your favorite website/application collects. Write down how analyzing the collected data could help the website/application. </w:t>
+        <w:t xml:space="preserve">Consider your favorite website/application (you can also take CareerFoundry). Think about the various data that your favorite website/application collects. Write down how analyzing the collected data could help the website/application. </w:t>
       </w:r>
     </w:p>
     <w:p>
@@ -9333,27 +8903,7 @@
             <w:szCs w:val="20"/>
             <w:u w:val="single"/>
           </w:rPr>
-          <w:t xml:space="preserve">official documentation on </w:t>
-        </w:r>
-        <w:proofErr w:type="spellStart"/>
-        <w:r>
-          <w:rPr>
-            <w:rFonts w:ascii="Roboto" w:eastAsia="Roboto" w:hAnsi="Roboto" w:cs="Roboto"/>
-            <w:sz w:val="20"/>
-            <w:szCs w:val="20"/>
-            <w:u w:val="single"/>
-          </w:rPr>
-          <w:t>QuerySet</w:t>
-        </w:r>
-        <w:proofErr w:type="spellEnd"/>
-        <w:r>
-          <w:rPr>
-            <w:rFonts w:ascii="Roboto" w:eastAsia="Roboto" w:hAnsi="Roboto" w:cs="Roboto"/>
-            <w:sz w:val="20"/>
-            <w:szCs w:val="20"/>
-            <w:u w:val="single"/>
-          </w:rPr>
-          <w:t xml:space="preserve"> API</w:t>
+          <w:t>official documentation on QuerySet API</w:t>
         </w:r>
       </w:hyperlink>
       <w:r>
@@ -9362,25 +8912,7 @@
           <w:sz w:val="20"/>
           <w:szCs w:val="20"/>
         </w:rPr>
-        <w:t xml:space="preserve">. Note down the different ways in which you can evaluate a </w:t>
-      </w:r>
-      <w:proofErr w:type="spellStart"/>
-      <w:r>
-        <w:rPr>
-          <w:rFonts w:ascii="Roboto" w:eastAsia="Roboto" w:hAnsi="Roboto" w:cs="Roboto"/>
-          <w:sz w:val="20"/>
-          <w:szCs w:val="20"/>
-        </w:rPr>
-        <w:t>QuerySet</w:t>
-      </w:r>
-      <w:proofErr w:type="spellEnd"/>
-      <w:r>
-        <w:rPr>
-          <w:rFonts w:ascii="Roboto" w:eastAsia="Roboto" w:hAnsi="Roboto" w:cs="Roboto"/>
-          <w:sz w:val="20"/>
-          <w:szCs w:val="20"/>
-        </w:rPr>
-        <w:t>.</w:t>
+        <w:t>. Note down the different ways in which you can evaluate a QuerySet.</w:t>
       </w:r>
     </w:p>
     <w:p>
@@ -9405,97 +8937,7 @@
           <w:sz w:val="20"/>
           <w:szCs w:val="20"/>
         </w:rPr>
-        <w:t xml:space="preserve">In the Exercise, you converted your </w:t>
-      </w:r>
-      <w:proofErr w:type="spellStart"/>
-      <w:r>
-        <w:rPr>
-          <w:rFonts w:ascii="Roboto" w:eastAsia="Roboto" w:hAnsi="Roboto" w:cs="Roboto"/>
-          <w:sz w:val="20"/>
-          <w:szCs w:val="20"/>
-        </w:rPr>
-        <w:t>QuerySet</w:t>
-      </w:r>
-      <w:proofErr w:type="spellEnd"/>
-      <w:r>
-        <w:rPr>
-          <w:rFonts w:ascii="Roboto" w:eastAsia="Roboto" w:hAnsi="Roboto" w:cs="Roboto"/>
-          <w:sz w:val="20"/>
-          <w:szCs w:val="20"/>
-        </w:rPr>
-        <w:t xml:space="preserve"> to </w:t>
-      </w:r>
-      <w:proofErr w:type="spellStart"/>
-      <w:r>
-        <w:rPr>
-          <w:rFonts w:ascii="Roboto" w:eastAsia="Roboto" w:hAnsi="Roboto" w:cs="Roboto"/>
-          <w:sz w:val="20"/>
-          <w:szCs w:val="20"/>
-        </w:rPr>
-        <w:t>DataFrame</w:t>
-      </w:r>
-      <w:proofErr w:type="spellEnd"/>
-      <w:r>
-        <w:rPr>
-          <w:rFonts w:ascii="Roboto" w:eastAsia="Roboto" w:hAnsi="Roboto" w:cs="Roboto"/>
-          <w:sz w:val="20"/>
-          <w:szCs w:val="20"/>
-        </w:rPr>
-        <w:t xml:space="preserve">. Now do some research on the advantages and disadvantages of </w:t>
-      </w:r>
-      <w:proofErr w:type="spellStart"/>
-      <w:r>
-        <w:rPr>
-          <w:rFonts w:ascii="Roboto" w:eastAsia="Roboto" w:hAnsi="Roboto" w:cs="Roboto"/>
-          <w:sz w:val="20"/>
-          <w:szCs w:val="20"/>
-        </w:rPr>
-        <w:t>QuerySet</w:t>
-      </w:r>
-      <w:proofErr w:type="spellEnd"/>
-      <w:r>
-        <w:rPr>
-          <w:rFonts w:ascii="Roboto" w:eastAsia="Roboto" w:hAnsi="Roboto" w:cs="Roboto"/>
-          <w:sz w:val="20"/>
-          <w:szCs w:val="20"/>
-        </w:rPr>
-        <w:t xml:space="preserve"> and </w:t>
-      </w:r>
-      <w:proofErr w:type="spellStart"/>
-      <w:r>
-        <w:rPr>
-          <w:rFonts w:ascii="Roboto" w:eastAsia="Roboto" w:hAnsi="Roboto" w:cs="Roboto"/>
-          <w:sz w:val="20"/>
-          <w:szCs w:val="20"/>
-        </w:rPr>
-        <w:t>DataFrame</w:t>
-      </w:r>
-      <w:proofErr w:type="spellEnd"/>
-      <w:r>
-        <w:rPr>
-          <w:rFonts w:ascii="Roboto" w:eastAsia="Roboto" w:hAnsi="Roboto" w:cs="Roboto"/>
-          <w:sz w:val="20"/>
-          <w:szCs w:val="20"/>
-        </w:rPr>
-        <w:t xml:space="preserve">, and explain the ways in which </w:t>
-      </w:r>
-      <w:proofErr w:type="spellStart"/>
-      <w:r>
-        <w:rPr>
-          <w:rFonts w:ascii="Roboto" w:eastAsia="Roboto" w:hAnsi="Roboto" w:cs="Roboto"/>
-          <w:sz w:val="20"/>
-          <w:szCs w:val="20"/>
-        </w:rPr>
-        <w:t>DataFrame</w:t>
-      </w:r>
-      <w:proofErr w:type="spellEnd"/>
-      <w:r>
-        <w:rPr>
-          <w:rFonts w:ascii="Roboto" w:eastAsia="Roboto" w:hAnsi="Roboto" w:cs="Roboto"/>
-          <w:sz w:val="20"/>
-          <w:szCs w:val="20"/>
-        </w:rPr>
-        <w:t xml:space="preserve"> is better for data processing.</w:t>
+        <w:t>In the Exercise, you converted your QuerySet to DataFrame. Now do some research on the advantages and disadvantages of QuerySet and DataFrame, and explain the ways in which DataFrame is better for data processing.</w:t>
       </w:r>
     </w:p>
     <w:p/>
@@ -9643,6 +9085,7 @@
           <w:sz w:val="20"/>
           <w:szCs w:val="20"/>
         </w:rPr>
+        <w:lastRenderedPageBreak/>
         <w:t xml:space="preserve">In your own words, explain the steps you’d need to take to deploy your Django web application. </w:t>
       </w:r>
     </w:p>

</xml_diff>